<commit_message>
project report nearly finished
</commit_message>
<xml_diff>
--- a/project report.docx
+++ b/project report.docx
@@ -4,8 +4,7 @@
   <w:body>
     <w:p>
       <w:pPr>
-        <w:pStyle w:val="Heading1"/>
-        <w:jc w:val="both"/>
+        <w:pStyle w:val="Title"/>
       </w:pPr>
       <w:r>
         <w:t>Gunship</w:t>
@@ -49,23 +48,7 @@
         <w:jc w:val="both"/>
       </w:pPr>
       <w:r>
-        <w:t xml:space="preserve">When we first got together, there were obviously a lot of ideas thrown around the table. Building a </w:t>
-      </w:r>
-      <w:proofErr w:type="spellStart"/>
-      <w:r>
-        <w:t>WebApp</w:t>
-      </w:r>
-      <w:proofErr w:type="spellEnd"/>
-      <w:r>
-        <w:t xml:space="preserve"> is such a broad specification that it was hard to know where to start. Our first big decision was platform: where did we want people to use our app? We first met the morning after Google I/O 2013, and the demonstration of the new app facilities there (several new APIs, the Android specific IDE based on </w:t>
-      </w:r>
-      <w:proofErr w:type="spellStart"/>
-      <w:r>
-        <w:t>IntelliJ</w:t>
-      </w:r>
-      <w:proofErr w:type="spellEnd"/>
-      <w:r>
-        <w:t xml:space="preserve">, to name a few) had a couple of us rooting for Android development. We put that idea to one side, however, as we realised that basing our decision to develop on Android on a flashy presentation was probably unwise. </w:t>
+        <w:t xml:space="preserve">When we first got together, there were obviously a lot of ideas thrown around the table. Building a WebApp is such a broad specification that it was hard to know where to start. Our first big decision was platform: where did we want people to use our app? We first met the morning after Google I/O 2013, and the demonstration of the new app facilities there (several new APIs, the Android specific IDE based on IntelliJ, to name a few) had a couple of us rooting for Android development. We put that idea to one side, however, as we realised that basing our decision to develop on Android on a flashy presentation was probably unwise. </w:t>
       </w:r>
     </w:p>
     <w:p>
@@ -138,22 +121,12 @@
         <w:t xml:space="preserve">, or </w:t>
       </w:r>
       <w:hyperlink r:id="rId10" w:history="1">
-        <w:proofErr w:type="spellStart"/>
         <w:r>
           <w:t>Boxhead</w:t>
         </w:r>
-        <w:proofErr w:type="spellEnd"/>
       </w:hyperlink>
       <w:r>
-        <w:t xml:space="preserve">), and that we could find a sweet spot with respect to the latency issue and the pace of the game. </w:t>
-      </w:r>
-      <w:proofErr w:type="spellStart"/>
-      <w:r>
-        <w:t>Websockets</w:t>
-      </w:r>
-      <w:proofErr w:type="spellEnd"/>
-      <w:r>
-        <w:t xml:space="preserve"> seemed to guarantee a certain degree of speed in connections, and this was a reassurance.</w:t>
+        <w:t>), and that we could find a sweet spot with respect to the latency issue and the pace of the game. Websockets seemed to guarantee a certain degree of speed in connections, and this was a reassurance.</w:t>
       </w:r>
     </w:p>
     <w:p>
@@ -185,15 +158,7 @@
         <w:textAlignment w:val="baseline"/>
       </w:pPr>
       <w:r>
-        <w:t xml:space="preserve">Using </w:t>
-      </w:r>
-      <w:proofErr w:type="spellStart"/>
-      <w:r>
-        <w:t>Websockets</w:t>
-      </w:r>
-      <w:proofErr w:type="spellEnd"/>
-      <w:r>
-        <w:t>, design a way of controlling a “monitor” session with a “controller” device.</w:t>
+        <w:t>Using Websockets, design a way of controlling a “monitor” session with a “controller” device.</w:t>
       </w:r>
     </w:p>
     <w:p>
@@ -221,13 +186,8 @@
         <w:textAlignment w:val="baseline"/>
       </w:pPr>
       <w:r>
-        <w:t>(</w:t>
-      </w:r>
-      <w:proofErr w:type="gramStart"/>
-      <w:r>
-        <w:t>Theoretically:</w:t>
-      </w:r>
-      <w:proofErr w:type="gramEnd"/>
+        <w:t>(Theoretically:</w:t>
+      </w:r>
       <w:r>
         <w:t>) Have multiple potential games to play using this system.</w:t>
       </w:r>
@@ -258,6 +218,7 @@
       <w:r>
         <w:rPr>
           <w:noProof/>
+          <w:lang w:eastAsia="en-GB"/>
         </w:rPr>
         <w:lastRenderedPageBreak/>
         <mc:AlternateContent>
@@ -329,9 +290,12 @@
                               <w:rPr>
                                 <w:noProof/>
                               </w:rPr>
-                              <w:t>2</w:t>
+                              <w:t>1</w:t>
                             </w:r>
                             <w:r>
+                              <w:rPr>
+                                <w:noProof/>
+                              </w:rPr>
                               <w:fldChar w:fldCharType="end"/>
                             </w:r>
                             <w:r>
@@ -384,9 +348,12 @@
                         <w:rPr>
                           <w:noProof/>
                         </w:rPr>
-                        <w:t>2</w:t>
+                        <w:t>1</w:t>
                       </w:r>
                       <w:r>
+                        <w:rPr>
+                          <w:noProof/>
+                        </w:rPr>
                         <w:fldChar w:fldCharType="end"/>
                       </w:r>
                       <w:r>
@@ -404,6 +371,7 @@
       <w:r>
         <w:rPr>
           <w:noProof/>
+          <w:lang w:eastAsia="en-GB"/>
         </w:rPr>
         <mc:AlternateContent>
           <mc:Choice Requires="wps">
@@ -474,9 +442,12 @@
                               <w:rPr>
                                 <w:noProof/>
                               </w:rPr>
-                              <w:t>1</w:t>
+                              <w:t>2</w:t>
                             </w:r>
                             <w:r>
+                              <w:rPr>
+                                <w:noProof/>
+                              </w:rPr>
                               <w:fldChar w:fldCharType="end"/>
                             </w:r>
                             <w:r>
@@ -525,9 +496,12 @@
                         <w:rPr>
                           <w:noProof/>
                         </w:rPr>
-                        <w:t>1</w:t>
+                        <w:t>2</w:t>
                       </w:r>
                       <w:r>
+                        <w:rPr>
+                          <w:noProof/>
+                        </w:rPr>
                         <w:fldChar w:fldCharType="end"/>
                       </w:r>
                       <w:r>
@@ -691,7 +665,6 @@
       <w:r>
         <w:t xml:space="preserve">Our </w:t>
       </w:r>
-      <w:proofErr w:type="spellStart"/>
       <w:r>
         <w:t>W</w:t>
       </w:r>
@@ -702,11 +675,7 @@
         <w:t>A</w:t>
       </w:r>
       <w:r>
-        <w:t>pp</w:t>
-      </w:r>
-      <w:proofErr w:type="spellEnd"/>
-      <w:r>
-        <w:t xml:space="preserve"> is a multiplayer 2</w:t>
+        <w:t>pp is a multiplayer 2</w:t>
       </w:r>
       <w:r>
         <w:t>D</w:t>
@@ -1002,20 +971,411 @@
     </w:p>
     <w:p>
       <w:pPr>
-        <w:jc w:val="both"/>
-      </w:pPr>
+        <w:pStyle w:val="Heading2"/>
+      </w:pPr>
+      <w:r>
+        <w:t>Design</w:t>
+      </w:r>
+    </w:p>
+    <w:p/>
+    <w:p>
+      <w:pPr>
+        <w:jc w:val="both"/>
+      </w:pPr>
+      <w:r>
+        <w:t>From a design perspective, t</w:t>
+      </w:r>
+      <w:r>
+        <w:t>he project is separated in</w:t>
+      </w:r>
+      <w:r>
+        <w:t>to</w:t>
+      </w:r>
+      <w:r>
+        <w:t xml:space="preserve"> two main parts:</w:t>
+      </w:r>
+    </w:p>
+    <w:p>
+      <w:pPr>
+        <w:pStyle w:val="ListParagraph"/>
+        <w:numPr>
+          <w:ilvl w:val="0"/>
+          <w:numId w:val="1"/>
+        </w:numPr>
+        <w:jc w:val="both"/>
+      </w:pPr>
+      <w:r>
+        <w:t>The game logic and display</w:t>
+      </w:r>
+    </w:p>
+    <w:p>
+      <w:pPr>
+        <w:pStyle w:val="ListParagraph"/>
+        <w:numPr>
+          <w:ilvl w:val="0"/>
+          <w:numId w:val="1"/>
+        </w:numPr>
+        <w:jc w:val="both"/>
+      </w:pPr>
+      <w:r>
+        <w:t>The database and servers</w:t>
+      </w:r>
+    </w:p>
+    <w:p>
+      <w:pPr>
+        <w:jc w:val="both"/>
+      </w:pPr>
+    </w:p>
+    <w:p>
+      <w:pPr>
+        <w:pStyle w:val="Heading3"/>
+        <w:rPr>
+          <w:sz w:val="26"/>
+          <w:szCs w:val="26"/>
+        </w:rPr>
+      </w:pPr>
+      <w:r>
+        <w:rPr>
+          <w:sz w:val="26"/>
+          <w:szCs w:val="26"/>
+        </w:rPr>
+        <w:t>Game logic and display</w:t>
+      </w:r>
+    </w:p>
+    <w:p>
+      <w:pPr>
+        <w:jc w:val="both"/>
+      </w:pPr>
+      <w:r>
+        <w:t xml:space="preserve">The game works from a “main” class, gunshipgalaxy.js. </w:t>
+      </w:r>
+      <w:r>
+        <w:t xml:space="preserve">This class initialises the main menu, and then switches to the class menu.js to handle everything from the menu. Once all the settings for the game have been put and the button “Play” has been pressed, </w:t>
+      </w:r>
+      <w:r>
+        <w:t>menu.js swi</w:t>
+      </w:r>
+      <w:r>
+        <w:t xml:space="preserve">tches back to gunshipgalaxy.js </w:t>
+      </w:r>
+      <w:r>
+        <w:t>that creates all the gunships and the main animation to update the positions.</w:t>
+      </w:r>
+    </w:p>
+    <w:p>
+      <w:pPr>
+        <w:jc w:val="both"/>
+      </w:pPr>
+      <w:r>
+        <w:t>All the visible objects (gunships, bullets and bonuses) sort of inherit the same class, in the sense that they all have a field “model” which stores information about the</w:t>
+      </w:r>
+      <w:r>
+        <w:t xml:space="preserve"> shape, position, rotation</w:t>
+      </w:r>
+      <w:r>
+        <w:t xml:space="preserve"> of them</w:t>
+      </w:r>
+      <w:r>
+        <w:t xml:space="preserve">. This allowed us to use a lot of template methods, even if JavaScript does not have </w:t>
+      </w:r>
+      <w:r>
+        <w:t>a notion of classical inheritance</w:t>
+      </w:r>
+      <w:r>
+        <w:t>: methods for advancing</w:t>
+      </w:r>
+      <w:r>
+        <w:t>, detecting collisions, destroying objects</w:t>
+      </w:r>
+      <w:r>
+        <w:t xml:space="preserve"> are based on the model and are therefore common</w:t>
+      </w:r>
       <w:r>
         <w:t>.</w:t>
+      </w:r>
+    </w:p>
+    <w:p>
+      <w:pPr>
+        <w:jc w:val="both"/>
+      </w:pPr>
+      <w:r>
+        <w:t xml:space="preserve">Bonuses all have the same model, even if they do not have the same display, nor do they have the same effect when picked up. This also </w:t>
+      </w:r>
+      <w:r>
+        <w:t xml:space="preserve">allowed us to have a constructor for that and prevent duplications </w:t>
+      </w:r>
+      <w:r>
+        <w:t xml:space="preserve">or errors </w:t>
+      </w:r>
+      <w:r>
+        <w:t>due to a different implementation of the bonus model.</w:t>
+      </w:r>
+    </w:p>
+    <w:p>
+      <w:pPr>
+        <w:jc w:val="both"/>
+      </w:pPr>
+      <w:r>
+        <w:t xml:space="preserve">Since </w:t>
+      </w:r>
+      <w:r>
+        <w:t>J</w:t>
+      </w:r>
+      <w:r>
+        <w:t>avaS</w:t>
+      </w:r>
+      <w:r>
+        <w:t>cript has no concept of</w:t>
+      </w:r>
+      <w:r>
+        <w:t xml:space="preserve"> field</w:t>
+      </w:r>
+      <w:r>
+        <w:t xml:space="preserve"> visibility,</w:t>
+      </w:r>
+      <w:r>
+        <w:t xml:space="preserve"> we did not need any controller class that handles the l</w:t>
+      </w:r>
+      <w:r>
+        <w:t xml:space="preserve">ogic; </w:t>
+      </w:r>
+      <w:r>
+        <w:t>every object works on its own</w:t>
+      </w:r>
+      <w:r>
+        <w:t>: gunships shoot bullets directly, bullets are created according to the gunship coordinates which are accessible, they also explode by themselves and call a method in gunship to express the fact that they exploded on a given gunship.</w:t>
+      </w:r>
+      <w:r>
+        <w:t xml:space="preserve"> There is no controller class implemented to do that.</w:t>
+      </w:r>
+    </w:p>
+    <w:p>
+      <w:pPr>
+        <w:jc w:val="both"/>
+      </w:pPr>
+      <w:r>
+        <w:t xml:space="preserve">Finally, we have a few </w:t>
+      </w:r>
+      <w:r>
+        <w:t>listeners</w:t>
+      </w:r>
+      <w:r>
+        <w:t xml:space="preserve">: we decided to use the Kinetic.Animation class to </w:t>
+      </w:r>
+      <w:r>
+        <w:t>work as an observer for its simplicity to use and conciseness. For example, bonuses are attached an animation when created, so that they are displayed and checked on to know when a gunship catches it, and call the appropriate method in such a case.</w:t>
+      </w:r>
+      <w:r>
+        <w:t xml:space="preserve"> The user inputs are dealt with the Java</w:t>
+      </w:r>
+      <w:r>
+        <w:t>Script common feature of events, to change the options of the different spaceships in the menu, change the orientation of the gunship in the game, shoot a bullet...</w:t>
+      </w:r>
+    </w:p>
+    <w:p>
+      <w:pPr>
+        <w:jc w:val="both"/>
+      </w:pPr>
+      <w:r>
+        <w:rPr>
+          <w:noProof/>
+          <w:lang w:eastAsia="en-GB"/>
+        </w:rPr>
+        <w:lastRenderedPageBreak/>
+        <w:drawing>
+          <wp:inline distT="0" distB="0" distL="0" distR="0">
+            <wp:extent cx="5731510" cy="3897630"/>
+            <wp:effectExtent l="0" t="0" r="2540" b="7620"/>
+            <wp:docPr id="5" name="Picture 5"/>
+            <wp:cNvGraphicFramePr>
+              <a:graphicFrameLocks xmlns:a="http://schemas.openxmlformats.org/drawingml/2006/main" noChangeAspect="1"/>
+            </wp:cNvGraphicFramePr>
+            <a:graphic xmlns:a="http://schemas.openxmlformats.org/drawingml/2006/main">
+              <a:graphicData uri="http://schemas.openxmlformats.org/drawingml/2006/picture">
+                <pic:pic xmlns:pic="http://schemas.openxmlformats.org/drawingml/2006/picture">
+                  <pic:nvPicPr>
+                    <pic:cNvPr id="0" name="UML.png"/>
+                    <pic:cNvPicPr/>
+                  </pic:nvPicPr>
+                  <pic:blipFill>
+                    <a:blip r:embed="rId13">
+                      <a:extLst>
+                        <a:ext uri="{28A0092B-C50C-407E-A947-70E740481C1C}">
+                          <a14:useLocalDpi xmlns:a14="http://schemas.microsoft.com/office/drawing/2010/main" val="0"/>
+                        </a:ext>
+                      </a:extLst>
+                    </a:blip>
+                    <a:stretch>
+                      <a:fillRect/>
+                    </a:stretch>
+                  </pic:blipFill>
+                  <pic:spPr>
+                    <a:xfrm>
+                      <a:off x="0" y="0"/>
+                      <a:ext cx="5731510" cy="3897630"/>
+                    </a:xfrm>
+                    <a:prstGeom prst="rect">
+                      <a:avLst/>
+                    </a:prstGeom>
+                  </pic:spPr>
+                </pic:pic>
+              </a:graphicData>
+            </a:graphic>
+          </wp:inline>
+        </w:drawing>
+      </w:r>
+    </w:p>
+    <w:p>
+      <w:pPr>
+        <w:pStyle w:val="Heading2"/>
+      </w:pPr>
+      <w:r>
+        <w:t>Design process – server side</w:t>
+      </w:r>
+    </w:p>
+    <w:p>
+      <w:pPr>
+        <w:jc w:val="both"/>
+      </w:pPr>
+      <w:r>
+        <w:t>The original aim on server-side was to make the interactions between the players of the same session as close to real-time as possible. Standard HTTP or AJAX polling could not fu</w:t>
+      </w:r>
+      <w:r>
+        <w:t>l</w:t>
+      </w:r>
+      <w:r>
+        <w:t>fi</w:t>
+      </w:r>
+      <w:r>
+        <w:t>l</w:t>
+      </w:r>
+      <w:r>
+        <w:t xml:space="preserve"> this demand as they would have required significant communication and/or process creation overhead. That is the main reason why we gave up on classic Apache and (Python-written) CGI as the original server-scripting language pair we had considered.</w:t>
+      </w:r>
+    </w:p>
+    <w:p>
+      <w:pPr>
+        <w:jc w:val="both"/>
+      </w:pPr>
+      <w:r>
+        <w:t>Instead, we resorted to an Apache Tomcat – JSP architecture, since it provides the possibility for real-time communication in the form of WebSockets</w:t>
+      </w:r>
+      <w:r>
+        <w:rPr>
+          <w:vertAlign w:val="superscript"/>
+        </w:rPr>
+        <w:t>[1]</w:t>
+      </w:r>
+      <w:r>
+        <w:t>. Furthermore, the servlet system provided higher flexibility in terms of access control and session settings (such as deploying a 30-minutes-since-last-access se</w:t>
+      </w:r>
+      <w:r>
+        <w:t>s</w:t>
+      </w:r>
+      <w:r>
+        <w:t>sion for logged-in users.)</w:t>
       </w:r>
       <w:bookmarkStart w:id="0" w:name="_GoBack"/>
       <w:bookmarkEnd w:id="0"/>
     </w:p>
     <w:p>
       <w:pPr>
+        <w:jc w:val="both"/>
+      </w:pPr>
+      <w:r>
+        <w:t>Below is a sparse sequence diagram describing how a session would work in general. It doesn't capture all the possibilities: a guest user can still play the game with an anonymous ID, but the stats won't be recorded in the database. Also, there are attempts to filter down unfair access to the server by setting certain session cookies or by specific tomcat mechanics (so, for example, if you try to logout as a guest, you will be redirected to an explanation page saying you can't logout as a guest. There is also a protected folder of things which can't be accessed. Etc.)</w:t>
+      </w:r>
+    </w:p>
+    <w:p>
+      <w:pPr>
+        <w:jc w:val="both"/>
+      </w:pPr>
+      <w:r>
+        <w:t>Once connected, the players can agree to start the game. Once the game is finished, the stats are recorded to the database.</w:t>
+      </w:r>
+    </w:p>
+    <w:p>
+      <w:pPr>
+        <w:jc w:val="both"/>
+      </w:pPr>
+      <w:r>
+        <w:rPr>
+          <w:noProof/>
+          <w:lang w:eastAsia="en-GB"/>
+        </w:rPr>
+        <w:lastRenderedPageBreak/>
+        <w:drawing>
+          <wp:anchor distT="0" distB="0" distL="114300" distR="114300" simplePos="0" relativeHeight="251664384" behindDoc="1" locked="0" layoutInCell="1" allowOverlap="1" wp14:anchorId="134E7E7C" wp14:editId="455729DF">
+            <wp:simplePos x="0" y="0"/>
+            <wp:positionH relativeFrom="column">
+              <wp:posOffset>-314325</wp:posOffset>
+            </wp:positionH>
+            <wp:positionV relativeFrom="paragraph">
+              <wp:posOffset>624205</wp:posOffset>
+            </wp:positionV>
+            <wp:extent cx="6050280" cy="8011160"/>
+            <wp:effectExtent l="0" t="0" r="7620" b="8890"/>
+            <wp:wrapTight wrapText="bothSides">
+              <wp:wrapPolygon edited="0">
+                <wp:start x="0" y="0"/>
+                <wp:lineTo x="0" y="21573"/>
+                <wp:lineTo x="21559" y="21573"/>
+                <wp:lineTo x="21559" y="0"/>
+                <wp:lineTo x="0" y="0"/>
+              </wp:wrapPolygon>
+            </wp:wrapTight>
+            <wp:docPr id="6" name="Picture 6"/>
+            <wp:cNvGraphicFramePr>
+              <a:graphicFrameLocks xmlns:a="http://schemas.openxmlformats.org/drawingml/2006/main" noChangeAspect="1"/>
+            </wp:cNvGraphicFramePr>
+            <a:graphic xmlns:a="http://schemas.openxmlformats.org/drawingml/2006/main">
+              <a:graphicData uri="http://schemas.openxmlformats.org/drawingml/2006/picture">
+                <pic:pic xmlns:pic="http://schemas.openxmlformats.org/drawingml/2006/picture">
+                  <pic:nvPicPr>
+                    <pic:cNvPr id="0" name=""/>
+                    <pic:cNvPicPr/>
+                  </pic:nvPicPr>
+                  <pic:blipFill>
+                    <a:blip r:embed="rId14">
+                      <a:extLst>
+                        <a:ext uri="{28A0092B-C50C-407E-A947-70E740481C1C}">
+                          <a14:useLocalDpi xmlns:a14="http://schemas.microsoft.com/office/drawing/2010/main" val="0"/>
+                        </a:ext>
+                      </a:extLst>
+                    </a:blip>
+                    <a:stretch>
+                      <a:fillRect/>
+                    </a:stretch>
+                  </pic:blipFill>
+                  <pic:spPr>
+                    <a:xfrm>
+                      <a:off x="0" y="0"/>
+                      <a:ext cx="6050280" cy="8011160"/>
+                    </a:xfrm>
+                    <a:prstGeom prst="rect">
+                      <a:avLst/>
+                    </a:prstGeom>
+                  </pic:spPr>
+                </pic:pic>
+              </a:graphicData>
+            </a:graphic>
+            <wp14:sizeRelH relativeFrom="page">
+              <wp14:pctWidth>0</wp14:pctWidth>
+            </wp14:sizeRelH>
+            <wp14:sizeRelV relativeFrom="page">
+              <wp14:pctHeight>0</wp14:pctHeight>
+            </wp14:sizeRelV>
+          </wp:anchor>
+        </w:drawing>
+      </w:r>
+    </w:p>
+    <w:p>
+      <w:pPr>
         <w:pStyle w:val="Heading2"/>
         <w:jc w:val="both"/>
       </w:pPr>
       <w:r>
+        <w:lastRenderedPageBreak/>
         <w:t>Group Structure</w:t>
       </w:r>
     </w:p>
@@ -1073,12 +1433,559 @@
     </w:p>
     <w:p>
       <w:pPr>
-        <w:jc w:val="both"/>
-      </w:pPr>
-    </w:p>
-    <w:p>
-      <w:pPr>
         <w:pStyle w:val="Heading2"/>
+        <w:rPr>
+          <w:rFonts w:asciiTheme="minorHAnsi" w:eastAsiaTheme="minorHAnsi" w:hAnsiTheme="minorHAnsi" w:cstheme="minorBidi"/>
+          <w:b w:val="0"/>
+          <w:bCs w:val="0"/>
+          <w:color w:val="auto"/>
+          <w:sz w:val="22"/>
+          <w:szCs w:val="22"/>
+        </w:rPr>
+      </w:pPr>
+    </w:p>
+    <w:p>
+      <w:pPr>
+        <w:pStyle w:val="Heading2"/>
+        <w:rPr>
+          <w:rFonts w:asciiTheme="minorHAnsi" w:eastAsiaTheme="minorHAnsi" w:hAnsiTheme="minorHAnsi" w:cstheme="minorBidi"/>
+          <w:b w:val="0"/>
+          <w:bCs w:val="0"/>
+          <w:color w:val="auto"/>
+          <w:sz w:val="22"/>
+          <w:szCs w:val="22"/>
+        </w:rPr>
+      </w:pPr>
+    </w:p>
+    <w:p/>
+    <w:p>
+      <w:pPr>
+        <w:pStyle w:val="Heading2"/>
+      </w:pPr>
+      <w:r>
+        <w:t>Group organisation</w:t>
+      </w:r>
+    </w:p>
+    <w:p>
+      <w:r>
+        <w:t xml:space="preserve">We met twice a week on Mondays and Thursdays in order to ensure that we were all </w:t>
+      </w:r>
+      <w:r>
+        <w:t>on track</w:t>
+      </w:r>
+      <w:r>
+        <w:t>. While at these</w:t>
+      </w:r>
+      <w:r>
+        <w:t xml:space="preserve"> meetings, we would go through current features, </w:t>
+      </w:r>
+      <w:r>
+        <w:t xml:space="preserve">features we’d decided </w:t>
+      </w:r>
+      <w:r>
+        <w:t>not to continue working on, and</w:t>
+      </w:r>
+      <w:r>
+        <w:t xml:space="preserve"> features that need fixing</w:t>
+      </w:r>
+      <w:r>
+        <w:t>/had been fixed</w:t>
+      </w:r>
+      <w:r>
+        <w:t>.</w:t>
+      </w:r>
+      <w:r>
+        <w:t xml:space="preserve"> Here is a sample of our meeting minutes from</w:t>
+      </w:r>
+      <w:r>
+        <w:t xml:space="preserve"> 06/06/2013</w:t>
+      </w:r>
+      <w:r>
+        <w:t>:</w:t>
+      </w:r>
+    </w:p>
+    <w:tbl>
+      <w:tblPr>
+        <w:tblStyle w:val="MediumGrid1-Accent1"/>
+        <w:tblW w:w="0" w:type="auto"/>
+        <w:tblLook w:val="04A0" w:firstRow="1" w:lastRow="0" w:firstColumn="1" w:lastColumn="0" w:noHBand="0" w:noVBand="1"/>
+      </w:tblPr>
+      <w:tblGrid>
+        <w:gridCol w:w="1848"/>
+        <w:gridCol w:w="1848"/>
+        <w:gridCol w:w="1848"/>
+        <w:gridCol w:w="1849"/>
+        <w:gridCol w:w="1849"/>
+      </w:tblGrid>
+      <w:tr>
+        <w:trPr>
+          <w:cnfStyle w:val="100000000000" w:firstRow="1" w:lastRow="0" w:firstColumn="0" w:lastColumn="0" w:oddVBand="0" w:evenVBand="0" w:oddHBand="0" w:evenHBand="0" w:firstRowFirstColumn="0" w:firstRowLastColumn="0" w:lastRowFirstColumn="0" w:lastRowLastColumn="0"/>
+        </w:trPr>
+        <w:tc>
+          <w:tcPr>
+            <w:cnfStyle w:val="001000000000" w:firstRow="0" w:lastRow="0" w:firstColumn="1" w:lastColumn="0" w:oddVBand="0" w:evenVBand="0" w:oddHBand="0" w:evenHBand="0" w:firstRowFirstColumn="0" w:firstRowLastColumn="0" w:lastRowFirstColumn="0" w:lastRowLastColumn="0"/>
+            <w:tcW w:w="1848" w:type="dxa"/>
+          </w:tcPr>
+          <w:p/>
+        </w:tc>
+        <w:tc>
+          <w:tcPr>
+            <w:tcW w:w="1848" w:type="dxa"/>
+          </w:tcPr>
+          <w:p>
+            <w:pPr>
+              <w:cnfStyle w:val="100000000000" w:firstRow="1" w:lastRow="0" w:firstColumn="0" w:lastColumn="0" w:oddVBand="0" w:evenVBand="0" w:oddHBand="0" w:evenHBand="0" w:firstRowFirstColumn="0" w:firstRowLastColumn="0" w:lastRowFirstColumn="0" w:lastRowLastColumn="0"/>
+            </w:pPr>
+            <w:r>
+              <w:t>Mihai</w:t>
+            </w:r>
+          </w:p>
+        </w:tc>
+        <w:tc>
+          <w:tcPr>
+            <w:tcW w:w="1848" w:type="dxa"/>
+          </w:tcPr>
+          <w:p>
+            <w:pPr>
+              <w:cnfStyle w:val="100000000000" w:firstRow="1" w:lastRow="0" w:firstColumn="0" w:lastColumn="0" w:oddVBand="0" w:evenVBand="0" w:oddHBand="0" w:evenHBand="0" w:firstRowFirstColumn="0" w:firstRowLastColumn="0" w:lastRowFirstColumn="0" w:lastRowLastColumn="0"/>
+            </w:pPr>
+            <w:r>
+              <w:t>Conrad</w:t>
+            </w:r>
+          </w:p>
+        </w:tc>
+        <w:tc>
+          <w:tcPr>
+            <w:tcW w:w="1849" w:type="dxa"/>
+          </w:tcPr>
+          <w:p>
+            <w:pPr>
+              <w:cnfStyle w:val="100000000000" w:firstRow="1" w:lastRow="0" w:firstColumn="0" w:lastColumn="0" w:oddVBand="0" w:evenVBand="0" w:oddHBand="0" w:evenHBand="0" w:firstRowFirstColumn="0" w:firstRowLastColumn="0" w:lastRowFirstColumn="0" w:lastRowLastColumn="0"/>
+            </w:pPr>
+            <w:r>
+              <w:t>Guillaume</w:t>
+            </w:r>
+          </w:p>
+        </w:tc>
+        <w:tc>
+          <w:tcPr>
+            <w:tcW w:w="1849" w:type="dxa"/>
+          </w:tcPr>
+          <w:p>
+            <w:pPr>
+              <w:cnfStyle w:val="100000000000" w:firstRow="1" w:lastRow="0" w:firstColumn="0" w:lastColumn="0" w:oddVBand="0" w:evenVBand="0" w:oddHBand="0" w:evenHBand="0" w:firstRowFirstColumn="0" w:firstRowLastColumn="0" w:lastRowFirstColumn="0" w:lastRowLastColumn="0"/>
+            </w:pPr>
+            <w:r>
+              <w:t>Will</w:t>
+            </w:r>
+          </w:p>
+        </w:tc>
+      </w:tr>
+      <w:tr>
+        <w:trPr>
+          <w:cnfStyle w:val="000000100000" w:firstRow="0" w:lastRow="0" w:firstColumn="0" w:lastColumn="0" w:oddVBand="0" w:evenVBand="0" w:oddHBand="1" w:evenHBand="0" w:firstRowFirstColumn="0" w:firstRowLastColumn="0" w:lastRowFirstColumn="0" w:lastRowLastColumn="0"/>
+        </w:trPr>
+        <w:tc>
+          <w:tcPr>
+            <w:cnfStyle w:val="001000000000" w:firstRow="0" w:lastRow="0" w:firstColumn="1" w:lastColumn="0" w:oddVBand="0" w:evenVBand="0" w:oddHBand="0" w:evenHBand="0" w:firstRowFirstColumn="0" w:firstRowLastColumn="0" w:lastRowFirstColumn="0" w:lastRowLastColumn="0"/>
+            <w:tcW w:w="1848" w:type="dxa"/>
+          </w:tcPr>
+          <w:p>
+            <w:r>
+              <w:t>Implemented</w:t>
+            </w:r>
+          </w:p>
+        </w:tc>
+        <w:tc>
+          <w:tcPr>
+            <w:tcW w:w="1848" w:type="dxa"/>
+          </w:tcPr>
+          <w:p>
+            <w:pPr>
+              <w:pStyle w:val="ListParagraph"/>
+              <w:numPr>
+                <w:ilvl w:val="0"/>
+                <w:numId w:val="8"/>
+              </w:numPr>
+              <w:cnfStyle w:val="000000100000" w:firstRow="0" w:lastRow="0" w:firstColumn="0" w:lastColumn="0" w:oddVBand="0" w:evenVBand="0" w:oddHBand="1" w:evenHBand="0" w:firstRowFirstColumn="0" w:firstRowLastColumn="0" w:lastRowFirstColumn="0" w:lastRowLastColumn="0"/>
+            </w:pPr>
+            <w:r>
+              <w:t xml:space="preserve">Design of </w:t>
+            </w:r>
+            <w:r>
+              <w:t>login, logout and register services with a session timeout</w:t>
+            </w:r>
+          </w:p>
+          <w:p>
+            <w:pPr>
+              <w:pStyle w:val="ListParagraph"/>
+              <w:numPr>
+                <w:ilvl w:val="0"/>
+                <w:numId w:val="8"/>
+              </w:numPr>
+              <w:cnfStyle w:val="000000100000" w:firstRow="0" w:lastRow="0" w:firstColumn="0" w:lastColumn="0" w:oddVBand="0" w:evenVBand="0" w:oddHBand="1" w:evenHBand="0" w:firstRowFirstColumn="0" w:firstRowLastColumn="0" w:lastRowFirstColumn="0" w:lastRowLastColumn="0"/>
+            </w:pPr>
+            <w:r>
+              <w:t>Partial filtering of rogue access</w:t>
+            </w:r>
+          </w:p>
+          <w:p>
+            <w:pPr>
+              <w:cnfStyle w:val="000000100000" w:firstRow="0" w:lastRow="0" w:firstColumn="0" w:lastColumn="0" w:oddVBand="0" w:evenVBand="0" w:oddHBand="1" w:evenHBand="0" w:firstRowFirstColumn="0" w:firstRowLastColumn="0" w:lastRowFirstColumn="0" w:lastRowLastColumn="0"/>
+            </w:pPr>
+          </w:p>
+        </w:tc>
+        <w:tc>
+          <w:tcPr>
+            <w:tcW w:w="1848" w:type="dxa"/>
+          </w:tcPr>
+          <w:p>
+            <w:pPr>
+              <w:pStyle w:val="ListParagraph"/>
+              <w:numPr>
+                <w:ilvl w:val="0"/>
+                <w:numId w:val="7"/>
+              </w:numPr>
+              <w:cnfStyle w:val="000000100000" w:firstRow="0" w:lastRow="0" w:firstColumn="0" w:lastColumn="0" w:oddVBand="0" w:evenVBand="0" w:oddHBand="1" w:evenHBand="0" w:firstRowFirstColumn="0" w:firstRowLastColumn="0" w:lastRowFirstColumn="0" w:lastRowLastColumn="0"/>
+            </w:pPr>
+            <w:r>
+              <w:t>Multiplayer game logic</w:t>
+            </w:r>
+          </w:p>
+          <w:p>
+            <w:pPr>
+              <w:pStyle w:val="ListParagraph"/>
+              <w:numPr>
+                <w:ilvl w:val="0"/>
+                <w:numId w:val="7"/>
+              </w:numPr>
+              <w:cnfStyle w:val="000000100000" w:firstRow="0" w:lastRow="0" w:firstColumn="0" w:lastColumn="0" w:oddVBand="0" w:evenVBand="0" w:oddHBand="1" w:evenHBand="0" w:firstRowFirstColumn="0" w:firstRowLastColumn="0" w:lastRowFirstColumn="0" w:lastRowLastColumn="0"/>
+            </w:pPr>
+            <w:r>
+              <w:t>Set up stage</w:t>
+            </w:r>
+          </w:p>
+        </w:tc>
+        <w:tc>
+          <w:tcPr>
+            <w:tcW w:w="1849" w:type="dxa"/>
+          </w:tcPr>
+          <w:p>
+            <w:pPr>
+              <w:cnfStyle w:val="000000100000" w:firstRow="0" w:lastRow="0" w:firstColumn="0" w:lastColumn="0" w:oddVBand="0" w:evenVBand="0" w:oddHBand="1" w:evenHBand="0" w:firstRowFirstColumn="0" w:firstRowLastColumn="0" w:lastRowFirstColumn="0" w:lastRowLastColumn="0"/>
+            </w:pPr>
+            <w:r>
+              <w:t>Bullet</w:t>
+            </w:r>
+          </w:p>
+        </w:tc>
+        <w:tc>
+          <w:tcPr>
+            <w:tcW w:w="1849" w:type="dxa"/>
+          </w:tcPr>
+          <w:p>
+            <w:pPr>
+              <w:cnfStyle w:val="000000100000" w:firstRow="0" w:lastRow="0" w:firstColumn="0" w:lastColumn="0" w:oddVBand="0" w:evenVBand="0" w:oddHBand="1" w:evenHBand="0" w:firstRowFirstColumn="0" w:firstRowLastColumn="0" w:lastRowFirstColumn="0" w:lastRowLastColumn="0"/>
+            </w:pPr>
+          </w:p>
+        </w:tc>
+      </w:tr>
+      <w:tr>
+        <w:tc>
+          <w:tcPr>
+            <w:cnfStyle w:val="001000000000" w:firstRow="0" w:lastRow="0" w:firstColumn="1" w:lastColumn="0" w:oddVBand="0" w:evenVBand="0" w:oddHBand="0" w:evenHBand="0" w:firstRowFirstColumn="0" w:firstRowLastColumn="0" w:lastRowFirstColumn="0" w:lastRowLastColumn="0"/>
+            <w:tcW w:w="1848" w:type="dxa"/>
+          </w:tcPr>
+          <w:p>
+            <w:r>
+              <w:t>To Implement</w:t>
+            </w:r>
+          </w:p>
+          <w:p>
+            <w:r>
+              <w:t>(by next meeting)</w:t>
+            </w:r>
+          </w:p>
+        </w:tc>
+        <w:tc>
+          <w:tcPr>
+            <w:tcW w:w="1848" w:type="dxa"/>
+          </w:tcPr>
+          <w:p>
+            <w:pPr>
+              <w:cnfStyle w:val="000000000000" w:firstRow="0" w:lastRow="0" w:firstColumn="0" w:lastColumn="0" w:oddVBand="0" w:evenVBand="0" w:oddHBand="0" w:evenHBand="0" w:firstRowFirstColumn="0" w:firstRowLastColumn="0" w:lastRowFirstColumn="0" w:lastRowLastColumn="0"/>
+            </w:pPr>
+            <w:r>
+              <w:t>Partial Room Logic</w:t>
+            </w:r>
+          </w:p>
+        </w:tc>
+        <w:tc>
+          <w:tcPr>
+            <w:tcW w:w="1848" w:type="dxa"/>
+          </w:tcPr>
+          <w:p>
+            <w:pPr>
+              <w:pStyle w:val="ListParagraph"/>
+              <w:numPr>
+                <w:ilvl w:val="0"/>
+                <w:numId w:val="6"/>
+              </w:numPr>
+              <w:cnfStyle w:val="000000000000" w:firstRow="0" w:lastRow="0" w:firstColumn="0" w:lastColumn="0" w:oddVBand="0" w:evenVBand="0" w:oddHBand="0" w:evenHBand="0" w:firstRowFirstColumn="0" w:firstRowLastColumn="0" w:lastRowFirstColumn="0" w:lastRowLastColumn="0"/>
+            </w:pPr>
+            <w:r>
+              <w:t>convert gunship into object</w:t>
+            </w:r>
+          </w:p>
+          <w:p>
+            <w:pPr>
+              <w:pStyle w:val="ListParagraph"/>
+              <w:numPr>
+                <w:ilvl w:val="0"/>
+                <w:numId w:val="6"/>
+              </w:numPr>
+              <w:cnfStyle w:val="000000000000" w:firstRow="0" w:lastRow="0" w:firstColumn="0" w:lastColumn="0" w:oddVBand="0" w:evenVBand="0" w:oddHBand="0" w:evenHBand="0" w:firstRowFirstColumn="0" w:firstRowLastColumn="0" w:lastRowFirstColumn="0" w:lastRowLastColumn="0"/>
+            </w:pPr>
+            <w:r>
+              <w:t>sound design</w:t>
+            </w:r>
+          </w:p>
+        </w:tc>
+        <w:tc>
+          <w:tcPr>
+            <w:tcW w:w="1849" w:type="dxa"/>
+          </w:tcPr>
+          <w:p>
+            <w:pPr>
+              <w:pStyle w:val="ListParagraph"/>
+              <w:numPr>
+                <w:ilvl w:val="0"/>
+                <w:numId w:val="6"/>
+              </w:numPr>
+              <w:cnfStyle w:val="000000000000" w:firstRow="0" w:lastRow="0" w:firstColumn="0" w:lastColumn="0" w:oddVBand="0" w:evenVBand="0" w:oddHBand="0" w:evenHBand="0" w:firstRowFirstColumn="0" w:firstRowLastColumn="0" w:lastRowFirstColumn="0" w:lastRowLastColumn="0"/>
+            </w:pPr>
+            <w:r>
+              <w:t>Convert bullet into object</w:t>
+            </w:r>
+          </w:p>
+          <w:p>
+            <w:pPr>
+              <w:pStyle w:val="ListParagraph"/>
+              <w:numPr>
+                <w:ilvl w:val="0"/>
+                <w:numId w:val="6"/>
+              </w:numPr>
+              <w:cnfStyle w:val="000000000000" w:firstRow="0" w:lastRow="0" w:firstColumn="0" w:lastColumn="0" w:oddVBand="0" w:evenVBand="0" w:oddHBand="0" w:evenHBand="0" w:firstRowFirstColumn="0" w:firstRowLastColumn="0" w:lastRowFirstColumn="0" w:lastRowLastColumn="0"/>
+            </w:pPr>
+            <w:r>
+              <w:t>Bullet destruction</w:t>
+            </w:r>
+          </w:p>
+          <w:p>
+            <w:pPr>
+              <w:cnfStyle w:val="000000000000" w:firstRow="0" w:lastRow="0" w:firstColumn="0" w:lastColumn="0" w:oddVBand="0" w:evenVBand="0" w:oddHBand="0" w:evenHBand="0" w:firstRowFirstColumn="0" w:firstRowLastColumn="0" w:lastRowFirstColumn="0" w:lastRowLastColumn="0"/>
+            </w:pPr>
+          </w:p>
+        </w:tc>
+        <w:tc>
+          <w:tcPr>
+            <w:tcW w:w="1849" w:type="dxa"/>
+          </w:tcPr>
+          <w:p>
+            <w:pPr>
+              <w:cnfStyle w:val="000000000000" w:firstRow="0" w:lastRow="0" w:firstColumn="0" w:lastColumn="0" w:oddVBand="0" w:evenVBand="0" w:oddHBand="0" w:evenHBand="0" w:firstRowFirstColumn="0" w:firstRowLastColumn="0" w:lastRowFirstColumn="0" w:lastRowLastColumn="0"/>
+            </w:pPr>
+          </w:p>
+        </w:tc>
+      </w:tr>
+      <w:tr>
+        <w:trPr>
+          <w:cnfStyle w:val="000000100000" w:firstRow="0" w:lastRow="0" w:firstColumn="0" w:lastColumn="0" w:oddVBand="0" w:evenVBand="0" w:oddHBand="1" w:evenHBand="0" w:firstRowFirstColumn="0" w:firstRowLastColumn="0" w:lastRowFirstColumn="0" w:lastRowLastColumn="0"/>
+        </w:trPr>
+        <w:tc>
+          <w:tcPr>
+            <w:cnfStyle w:val="001000000000" w:firstRow="0" w:lastRow="0" w:firstColumn="1" w:lastColumn="0" w:oddVBand="0" w:evenVBand="0" w:oddHBand="0" w:evenHBand="0" w:firstRowFirstColumn="0" w:firstRowLastColumn="0" w:lastRowFirstColumn="0" w:lastRowLastColumn="0"/>
+            <w:tcW w:w="1848" w:type="dxa"/>
+          </w:tcPr>
+          <w:p>
+            <w:r>
+              <w:t>Ditching</w:t>
+            </w:r>
+          </w:p>
+        </w:tc>
+        <w:tc>
+          <w:tcPr>
+            <w:tcW w:w="1848" w:type="dxa"/>
+          </w:tcPr>
+          <w:p>
+            <w:pPr>
+              <w:cnfStyle w:val="000000100000" w:firstRow="0" w:lastRow="0" w:firstColumn="0" w:lastColumn="0" w:oddVBand="0" w:evenVBand="0" w:oddHBand="1" w:evenHBand="0" w:firstRowFirstColumn="0" w:firstRowLastColumn="0" w:lastRowFirstColumn="0" w:lastRowLastColumn="0"/>
+            </w:pPr>
+            <w:r>
+              <w:t>Pure html functionality, in favour of jsp</w:t>
+            </w:r>
+          </w:p>
+        </w:tc>
+        <w:tc>
+          <w:tcPr>
+            <w:tcW w:w="1848" w:type="dxa"/>
+          </w:tcPr>
+          <w:p>
+            <w:pPr>
+              <w:cnfStyle w:val="000000100000" w:firstRow="0" w:lastRow="0" w:firstColumn="0" w:lastColumn="0" w:oddVBand="0" w:evenVBand="0" w:oddHBand="1" w:evenHBand="0" w:firstRowFirstColumn="0" w:firstRowLastColumn="0" w:lastRowFirstColumn="0" w:lastRowLastColumn="0"/>
+            </w:pPr>
+            <w:r>
+              <w:t>Paper.js implementation</w:t>
+            </w:r>
+          </w:p>
+        </w:tc>
+        <w:tc>
+          <w:tcPr>
+            <w:tcW w:w="1849" w:type="dxa"/>
+          </w:tcPr>
+          <w:p>
+            <w:pPr>
+              <w:cnfStyle w:val="000000100000" w:firstRow="0" w:lastRow="0" w:firstColumn="0" w:lastColumn="0" w:oddVBand="0" w:evenVBand="0" w:oddHBand="1" w:evenHBand="0" w:firstRowFirstColumn="0" w:firstRowLastColumn="0" w:lastRowFirstColumn="0" w:lastRowLastColumn="0"/>
+            </w:pPr>
+            <w:r>
+              <w:t>Unity-based scripts</w:t>
+            </w:r>
+          </w:p>
+        </w:tc>
+        <w:tc>
+          <w:tcPr>
+            <w:tcW w:w="1849" w:type="dxa"/>
+          </w:tcPr>
+          <w:p>
+            <w:pPr>
+              <w:cnfStyle w:val="000000100000" w:firstRow="0" w:lastRow="0" w:firstColumn="0" w:lastColumn="0" w:oddVBand="0" w:evenVBand="0" w:oddHBand="1" w:evenHBand="0" w:firstRowFirstColumn="0" w:firstRowLastColumn="0" w:lastRowFirstColumn="0" w:lastRowLastColumn="0"/>
+            </w:pPr>
+          </w:p>
+        </w:tc>
+      </w:tr>
+      <w:tr>
+        <w:tc>
+          <w:tcPr>
+            <w:cnfStyle w:val="001000000000" w:firstRow="0" w:lastRow="0" w:firstColumn="1" w:lastColumn="0" w:oddVBand="0" w:evenVBand="0" w:oddHBand="0" w:evenHBand="0" w:firstRowFirstColumn="0" w:firstRowLastColumn="0" w:lastRowFirstColumn="0" w:lastRowLastColumn="0"/>
+            <w:tcW w:w="1848" w:type="dxa"/>
+          </w:tcPr>
+          <w:p>
+            <w:r>
+              <w:t>To Fix</w:t>
+            </w:r>
+          </w:p>
+        </w:tc>
+        <w:tc>
+          <w:tcPr>
+            <w:tcW w:w="1848" w:type="dxa"/>
+          </w:tcPr>
+          <w:p>
+            <w:pPr>
+              <w:cnfStyle w:val="000000000000" w:firstRow="0" w:lastRow="0" w:firstColumn="0" w:lastColumn="0" w:oddVBand="0" w:evenVBand="0" w:oddHBand="0" w:evenHBand="0" w:firstRowFirstColumn="0" w:firstRowLastColumn="0" w:lastRowFirstColumn="0" w:lastRowLastColumn="0"/>
+            </w:pPr>
+            <w:r>
+              <w:t>Further filtering of rogue access</w:t>
+            </w:r>
+          </w:p>
+        </w:tc>
+        <w:tc>
+          <w:tcPr>
+            <w:tcW w:w="1848" w:type="dxa"/>
+          </w:tcPr>
+          <w:p>
+            <w:pPr>
+              <w:cnfStyle w:val="000000000000" w:firstRow="0" w:lastRow="0" w:firstColumn="0" w:lastColumn="0" w:oddVBand="0" w:evenVBand="0" w:oddHBand="0" w:evenHBand="0" w:firstRowFirstColumn="0" w:firstRowLastColumn="0" w:lastRowFirstColumn="0" w:lastRowLastColumn="0"/>
+            </w:pPr>
+            <w:r>
+              <w:t>General lagginess</w:t>
+            </w:r>
+          </w:p>
+        </w:tc>
+        <w:tc>
+          <w:tcPr>
+            <w:tcW w:w="1849" w:type="dxa"/>
+          </w:tcPr>
+          <w:p>
+            <w:pPr>
+              <w:cnfStyle w:val="000000000000" w:firstRow="0" w:lastRow="0" w:firstColumn="0" w:lastColumn="0" w:oddVBand="0" w:evenVBand="0" w:oddHBand="0" w:evenHBand="0" w:firstRowFirstColumn="0" w:firstRowLastColumn="0" w:lastRowFirstColumn="0" w:lastRowLastColumn="0"/>
+            </w:pPr>
+            <w:r>
+              <w:t>Lag when bullet shot</w:t>
+            </w:r>
+          </w:p>
+        </w:tc>
+        <w:tc>
+          <w:tcPr>
+            <w:tcW w:w="1849" w:type="dxa"/>
+          </w:tcPr>
+          <w:p>
+            <w:pPr>
+              <w:cnfStyle w:val="000000000000" w:firstRow="0" w:lastRow="0" w:firstColumn="0" w:lastColumn="0" w:oddVBand="0" w:evenVBand="0" w:oddHBand="0" w:evenHBand="0" w:firstRowFirstColumn="0" w:firstRowLastColumn="0" w:lastRowFirstColumn="0" w:lastRowLastColumn="0"/>
+            </w:pPr>
+          </w:p>
+        </w:tc>
+      </w:tr>
+      <w:tr>
+        <w:trPr>
+          <w:cnfStyle w:val="000000100000" w:firstRow="0" w:lastRow="0" w:firstColumn="0" w:lastColumn="0" w:oddVBand="0" w:evenVBand="0" w:oddHBand="1" w:evenHBand="0" w:firstRowFirstColumn="0" w:firstRowLastColumn="0" w:lastRowFirstColumn="0" w:lastRowLastColumn="0"/>
+        </w:trPr>
+        <w:tc>
+          <w:tcPr>
+            <w:cnfStyle w:val="001000000000" w:firstRow="0" w:lastRow="0" w:firstColumn="1" w:lastColumn="0" w:oddVBand="0" w:evenVBand="0" w:oddHBand="0" w:evenHBand="0" w:firstRowFirstColumn="0" w:firstRowLastColumn="0" w:lastRowFirstColumn="0" w:lastRowLastColumn="0"/>
+            <w:tcW w:w="1848" w:type="dxa"/>
+          </w:tcPr>
+          <w:p>
+            <w:r>
+              <w:t>Fixed</w:t>
+            </w:r>
+          </w:p>
+        </w:tc>
+        <w:tc>
+          <w:tcPr>
+            <w:tcW w:w="1848" w:type="dxa"/>
+          </w:tcPr>
+          <w:p>
+            <w:pPr>
+              <w:cnfStyle w:val="000000100000" w:firstRow="0" w:lastRow="0" w:firstColumn="0" w:lastColumn="0" w:oddVBand="0" w:evenVBand="0" w:oddHBand="1" w:evenHBand="0" w:firstRowFirstColumn="0" w:firstRowLastColumn="0" w:lastRowFirstColumn="0" w:lastRowLastColumn="0"/>
+            </w:pPr>
+          </w:p>
+        </w:tc>
+        <w:tc>
+          <w:tcPr>
+            <w:tcW w:w="1848" w:type="dxa"/>
+          </w:tcPr>
+          <w:p>
+            <w:pPr>
+              <w:cnfStyle w:val="000000100000" w:firstRow="0" w:lastRow="0" w:firstColumn="0" w:lastColumn="0" w:oddVBand="0" w:evenVBand="0" w:oddHBand="1" w:evenHBand="0" w:firstRowFirstColumn="0" w:firstRowLastColumn="0" w:lastRowFirstColumn="0" w:lastRowLastColumn="0"/>
+            </w:pPr>
+          </w:p>
+        </w:tc>
+        <w:tc>
+          <w:tcPr>
+            <w:tcW w:w="1849" w:type="dxa"/>
+          </w:tcPr>
+          <w:p>
+            <w:pPr>
+              <w:cnfStyle w:val="000000100000" w:firstRow="0" w:lastRow="0" w:firstColumn="0" w:lastColumn="0" w:oddVBand="0" w:evenVBand="0" w:oddHBand="1" w:evenHBand="0" w:firstRowFirstColumn="0" w:firstRowLastColumn="0" w:lastRowFirstColumn="0" w:lastRowLastColumn="0"/>
+            </w:pPr>
+          </w:p>
+        </w:tc>
+        <w:tc>
+          <w:tcPr>
+            <w:tcW w:w="1849" w:type="dxa"/>
+          </w:tcPr>
+          <w:p>
+            <w:pPr>
+              <w:cnfStyle w:val="000000100000" w:firstRow="0" w:lastRow="0" w:firstColumn="0" w:lastColumn="0" w:oddVBand="0" w:evenVBand="0" w:oddHBand="1" w:evenHBand="0" w:firstRowFirstColumn="0" w:firstRowLastColumn="0" w:lastRowFirstColumn="0" w:lastRowLastColumn="0"/>
+            </w:pPr>
+          </w:p>
+        </w:tc>
+      </w:tr>
+    </w:tbl>
+    <w:p/>
+    <w:p>
+      <w:pPr>
+        <w:pStyle w:val="Heading2"/>
         <w:jc w:val="both"/>
       </w:pPr>
       <w:r>
@@ -1087,72 +1994,115 @@
     </w:p>
     <w:p>
       <w:pPr>
-        <w:jc w:val="both"/>
-      </w:pPr>
-      <w:r>
-        <w:t xml:space="preserve">  -Java on server-side: it's the required language for writing servlet functionality on the Tomcat server; it has a wide range of packages to support whatever functionality you could fathom (particularly, it has </w:t>
-      </w:r>
-      <w:proofErr w:type="spellStart"/>
-      <w:r>
-        <w:t>websocket</w:t>
-      </w:r>
-      <w:proofErr w:type="spellEnd"/>
-      <w:r>
-        <w:t xml:space="preserve"> and database access support); should be easy to deploy the </w:t>
-      </w:r>
-      <w:proofErr w:type="spellStart"/>
-      <w:r>
-        <w:t>webapp</w:t>
-      </w:r>
-      <w:proofErr w:type="spellEnd"/>
-      <w:r>
-        <w:t xml:space="preserve"> on any platform which has the required </w:t>
-      </w:r>
-      <w:proofErr w:type="gramStart"/>
-      <w:r>
-        <w:t>support(</w:t>
-      </w:r>
-      <w:proofErr w:type="gramEnd"/>
-      <w:r>
-        <w:t>the cross-platform aspect);</w:t>
-      </w:r>
-    </w:p>
-    <w:p>
-      <w:pPr>
-        <w:jc w:val="both"/>
-      </w:pPr>
-      <w:r>
-        <w:t xml:space="preserve">  -HTML5 with JavaScript on client-side: JavaScript is the de-facto standard for dynamic functionality of web pages on client-side.  It is virtually platform independent, and is supported across desktops, laptops, tablets, mobiles etc. In contrast to this, other technologies/languages, such as flash/</w:t>
-      </w:r>
-      <w:proofErr w:type="spellStart"/>
-      <w:r>
-        <w:t>silverlight</w:t>
-      </w:r>
-      <w:proofErr w:type="spellEnd"/>
-      <w:r>
-        <w:t xml:space="preserve">/java </w:t>
-      </w:r>
-      <w:proofErr w:type="gramStart"/>
-      <w:r>
-        <w:t>applets ,</w:t>
-      </w:r>
-      <w:proofErr w:type="gramEnd"/>
-      <w:r>
-        <w:t xml:space="preserve"> are not supported by many mobile devices, particularly ones running </w:t>
-      </w:r>
-      <w:proofErr w:type="spellStart"/>
-      <w:r>
-        <w:t>iOS</w:t>
-      </w:r>
-      <w:proofErr w:type="spellEnd"/>
-      <w:r>
-        <w:t>, which is one of the most popular mobile operating systems.</w:t>
-      </w:r>
-    </w:p>
-    <w:p>
-      <w:pPr>
-        <w:jc w:val="both"/>
-      </w:pPr>
+        <w:rPr>
+          <w:shd w:val="clear" w:color="auto" w:fill="FFFFFF"/>
+        </w:rPr>
+      </w:pPr>
+      <w:r>
+        <w:rPr>
+          <w:shd w:val="clear" w:color="auto" w:fill="FFFFFF"/>
+        </w:rPr>
+        <w:t>-Java on server-side: it's the required language for writing servlet functionality on the Tomcat server; it has a wide range of packages to support whatever functionality you could fathom (particularly, it has websocket and database access support); should be easy to deploy the webapp on any platform which has the required sup</w:t>
+      </w:r>
+      <w:r>
+        <w:rPr>
+          <w:bCs/>
+          <w:shd w:val="clear" w:color="auto" w:fill="FFFFFF"/>
+        </w:rPr>
+        <w:t>port (the cross-platform aspect).</w:t>
+      </w:r>
+    </w:p>
+    <w:p>
+      <w:pPr>
+        <w:rPr>
+          <w:bCs/>
+          <w:shd w:val="clear" w:color="auto" w:fill="FFFFFF"/>
+        </w:rPr>
+      </w:pPr>
+      <w:r>
+        <w:rPr>
+          <w:shd w:val="clear" w:color="auto" w:fill="FFFFFF"/>
+        </w:rPr>
+        <w:lastRenderedPageBreak/>
+        <w:t>-HTML5 with JavaScript on client-side: JavaScript is the de-facto standard for dynamic functionality of web pages on client-side. It is virtually platform independent, and is supported across desktops, laptops, tablets, mobiles etc. In contrast to this, other technologies/languages, such as</w:t>
+      </w:r>
+      <w:r>
+        <w:rPr>
+          <w:bCs/>
+          <w:shd w:val="clear" w:color="auto" w:fill="FFFFFF"/>
+        </w:rPr>
+        <w:t xml:space="preserve"> flash/silverlight/java applets</w:t>
+      </w:r>
+      <w:r>
+        <w:rPr>
+          <w:shd w:val="clear" w:color="auto" w:fill="FFFFFF"/>
+        </w:rPr>
+        <w:t>, are not universally supported. This issue occurs with mobile devices, particularly ones running iOS, which is one of the most popular mobile operating systems.</w:t>
+      </w:r>
+      <w:r>
+        <w:rPr>
+          <w:bCs/>
+          <w:shd w:val="clear" w:color="auto" w:fill="FFFFFF"/>
+        </w:rPr>
+        <w:t xml:space="preserve"> It is also the easiest language for a 2D game.</w:t>
+      </w:r>
+    </w:p>
+    <w:p>
+      <w:pPr>
+        <w:rPr>
+          <w:bCs/>
+          <w:shd w:val="clear" w:color="auto" w:fill="FFFFFF"/>
+        </w:rPr>
+      </w:pPr>
+      <w:r>
+        <w:rPr>
+          <w:bCs/>
+          <w:shd w:val="clear" w:color="auto" w:fill="FFFFFF"/>
+        </w:rPr>
+        <w:t xml:space="preserve">We originally </w:t>
+      </w:r>
+      <w:r>
+        <w:rPr>
+          <w:bCs/>
+          <w:shd w:val="clear" w:color="auto" w:fill="FFFFFF"/>
+        </w:rPr>
+        <w:t>programmed the game in Unity</w:t>
+      </w:r>
+      <w:r>
+        <w:rPr>
+          <w:bCs/>
+          <w:shd w:val="clear" w:color="auto" w:fill="FFFFFF"/>
+        </w:rPr>
+        <w:t>, for its completeness</w:t>
+      </w:r>
+      <w:r>
+        <w:rPr>
+          <w:bCs/>
+          <w:shd w:val="clear" w:color="auto" w:fill="FFFFFF"/>
+        </w:rPr>
+        <w:t xml:space="preserve">, </w:t>
+      </w:r>
+      <w:r>
+        <w:rPr>
+          <w:bCs/>
+          <w:shd w:val="clear" w:color="auto" w:fill="FFFFFF"/>
+        </w:rPr>
+        <w:t xml:space="preserve">the knowledge that some of us had in it, </w:t>
+      </w:r>
+      <w:r>
+        <w:rPr>
+          <w:bCs/>
+          <w:shd w:val="clear" w:color="auto" w:fill="FFFFFF"/>
+        </w:rPr>
+        <w:t xml:space="preserve">and the fact that it is cross platform, </w:t>
+      </w:r>
+      <w:r>
+        <w:rPr>
+          <w:bCs/>
+          <w:shd w:val="clear" w:color="auto" w:fill="FFFFFF"/>
+        </w:rPr>
+        <w:t>but quickly changed because it is a 3D graphic engine that is not at all optimised for 2D games.</w:t>
+      </w:r>
     </w:p>
     <w:p>
       <w:pPr>
@@ -1168,23 +2118,13 @@
         <w:jc w:val="both"/>
       </w:pPr>
       <w:r>
-        <w:t xml:space="preserve">We have been using a git repository hosted on github.com to maintain our different versions of the project, and to ensure our </w:t>
-      </w:r>
-      <w:proofErr w:type="spellStart"/>
-      <w:r>
-        <w:t>WebApp</w:t>
-      </w:r>
-      <w:proofErr w:type="spellEnd"/>
-      <w:r>
-        <w:t xml:space="preserve"> is backed up. However, we still had to make sure any sort of merge conflicts would be avoided </w:t>
-      </w:r>
-      <w:proofErr w:type="gramStart"/>
-      <w:r>
-        <w:t>( since</w:t>
-      </w:r>
-      <w:proofErr w:type="gramEnd"/>
-      <w:r>
-        <w:t xml:space="preserve"> that would have probably resulted in </w:t>
+        <w:t xml:space="preserve">We have been using a git repository hosted on github.com to maintain our different versions of the project, and to ensure our WebApp is backed up. However, we still had to make sure any sort of merge conflicts </w:t>
+      </w:r>
+      <w:r>
+        <w:t>would be avoided (</w:t>
+      </w:r>
+      <w:r>
+        <w:t xml:space="preserve">since that would have probably resulted in </w:t>
       </w:r>
       <w:r>
         <w:rPr>
@@ -1193,22 +2133,213 @@
         <w:t>unsatisfactory automated resolution by github.com</w:t>
       </w:r>
       <w:r>
-        <w:t xml:space="preserve">). The approach was mainly to delegate the tasks concerned with different aspects of our </w:t>
-      </w:r>
-      <w:proofErr w:type="spellStart"/>
-      <w:r>
-        <w:t>WebApp</w:t>
-      </w:r>
-      <w:proofErr w:type="spellEnd"/>
-      <w:r>
-        <w:t>, with prior agreement on what the requirements would be for each component (as to allow easy integration).</w:t>
-      </w:r>
-    </w:p>
-    <w:p>
-      <w:pPr>
-        <w:jc w:val="both"/>
-      </w:pPr>
-    </w:p>
+        <w:t>). The approach was mainly to delegate the tasks concerned with different aspects of our WebApp, with prior agreement on what the requirements would be for each component (as to allow easy integration).</w:t>
+      </w:r>
+    </w:p>
+    <w:p>
+      <w:pPr>
+        <w:jc w:val="both"/>
+      </w:pPr>
+    </w:p>
+    <w:p>
+      <w:pPr>
+        <w:pStyle w:val="Heading2"/>
+      </w:pPr>
+    </w:p>
+    <w:p/>
+    <w:p>
+      <w:pPr>
+        <w:pStyle w:val="Heading2"/>
+      </w:pPr>
+      <w:r>
+        <w:br w:type="page"/>
+      </w:r>
+    </w:p>
+    <w:p>
+      <w:pPr>
+        <w:pStyle w:val="Heading2"/>
+      </w:pPr>
+      <w:r>
+        <w:lastRenderedPageBreak/>
+        <w:t>Bibliography and licensing</w:t>
+      </w:r>
+    </w:p>
+    <w:p>
+      <w:pPr>
+        <w:jc w:val="both"/>
+      </w:pPr>
+    </w:p>
+    <w:p>
+      <w:pPr>
+        <w:jc w:val="both"/>
+      </w:pPr>
+      <w:r>
+        <w:t>[1] WebSockets protocol - http://tools.ietf.org/html/rfc6455</w:t>
+      </w:r>
+    </w:p>
+    <w:p>
+      <w:pPr>
+        <w:jc w:val="both"/>
+      </w:pPr>
+    </w:p>
+    <w:p>
+      <w:pPr>
+        <w:jc w:val="both"/>
+      </w:pPr>
+    </w:p>
+    <w:p>
+      <w:pPr>
+        <w:jc w:val="both"/>
+      </w:pPr>
+      <w:r>
+        <w:t>kineticJS - http://d3lp1msu2r81bx.cloudfront.net/kjs/js/lib/kinetic-v4.5.3.min.js</w:t>
+      </w:r>
+    </w:p>
+    <w:p>
+      <w:pPr>
+        <w:jc w:val="both"/>
+        <w:rPr>
+          <w:u w:val="single"/>
+        </w:rPr>
+      </w:pPr>
+      <w:r>
+        <w:rPr>
+          <w:u w:val="single"/>
+        </w:rPr>
+        <w:t>Licensed under the MIT or GPL Version 2 licenses.</w:t>
+      </w:r>
+    </w:p>
+    <w:p>
+      <w:pPr>
+        <w:jc w:val="both"/>
+      </w:pPr>
+    </w:p>
+    <w:p>
+      <w:pPr>
+        <w:jc w:val="both"/>
+      </w:pPr>
+      <w:r>
+        <w:t>JQuery - http://ajax.googleapis.com/ajax/libs/jquery/1/jquery.min.js</w:t>
+      </w:r>
+    </w:p>
+    <w:p>
+      <w:pPr>
+        <w:jc w:val="both"/>
+        <w:rPr>
+          <w:u w:val="single"/>
+        </w:rPr>
+      </w:pPr>
+      <w:r>
+        <w:rPr>
+          <w:u w:val="single"/>
+        </w:rPr>
+        <w:t>Licensed under MIT license</w:t>
+      </w:r>
+    </w:p>
+    <w:p>
+      <w:pPr>
+        <w:jc w:val="both"/>
+      </w:pPr>
+    </w:p>
+    <w:p>
+      <w:pPr>
+        <w:jc w:val="both"/>
+      </w:pPr>
+      <w:r>
+        <w:t>createJS - http://code.createjs.com/createjs-2013.05.14.min.js</w:t>
+      </w:r>
+    </w:p>
+    <w:p>
+      <w:pPr>
+        <w:jc w:val="both"/>
+        <w:rPr>
+          <w:u w:val="single"/>
+        </w:rPr>
+      </w:pPr>
+      <w:r>
+        <w:rPr>
+          <w:u w:val="single"/>
+        </w:rPr>
+        <w:t>Distributed under the terms of the MIT license.</w:t>
+      </w:r>
+    </w:p>
+    <w:p>
+      <w:pPr>
+        <w:jc w:val="both"/>
+        <w:rPr>
+          <w:u w:val="single"/>
+        </w:rPr>
+      </w:pPr>
+    </w:p>
+    <w:p>
+      <w:pPr>
+        <w:jc w:val="both"/>
+      </w:pPr>
+      <w:r>
+        <w:rPr>
+          <w:b/>
+        </w:rPr>
+        <w:t>MIT License</w:t>
+      </w:r>
+      <w:r>
+        <w:t xml:space="preserve"> - http://www.opensource.org/licenses/mit-license.html</w:t>
+      </w:r>
+    </w:p>
+    <w:p>
+      <w:pPr>
+        <w:jc w:val="both"/>
+      </w:pPr>
+      <w:r>
+        <w:t>“The MIT License (MIT)</w:t>
+      </w:r>
+    </w:p>
+    <w:p>
+      <w:pPr>
+        <w:jc w:val="both"/>
+      </w:pPr>
+      <w:r>
+        <w:t>Copyright (c) &lt;year&gt; &lt;copyright holders&gt;</w:t>
+      </w:r>
+    </w:p>
+    <w:p>
+      <w:pPr>
+        <w:jc w:val="both"/>
+      </w:pPr>
+      <w:r>
+        <w:t xml:space="preserve">Permission is hereby granted, free of charge, to any person obtaining a copy of this software and associated documentation files (the "Software"), to deal in the Software without restriction, </w:t>
+      </w:r>
+      <w:r>
+        <w:rPr>
+          <w:b/>
+        </w:rPr>
+        <w:t>including without limitation the rights to use, copy, modify, merge, publish, distribute, sublicense, and/or sell copies of the Software</w:t>
+      </w:r>
+      <w:r>
+        <w:t>, and to permit persons to whom the Software is furnished to do so, subject to the following conditions:</w:t>
+      </w:r>
+    </w:p>
+    <w:p>
+      <w:pPr>
+        <w:jc w:val="both"/>
+      </w:pPr>
+      <w:r>
+        <w:t>The above copyright notice and this permission notice shall be included in all copies or substantial portions of the Software.</w:t>
+      </w:r>
+    </w:p>
+    <w:p>
+      <w:pPr>
+        <w:jc w:val="both"/>
+      </w:pPr>
+      <w:r>
+        <w:t>THE SOFTWARE IS PROVIDED "AS IS", WITHOUT WARRANTY OF ANY KIND, EXPRESS OR IMPLIED, INCLUDING BUT NOT LIMITED TO THE WARRANTIES OF MERCHANTABILITY, FITNESS FOR A PARTICULAR PURPOSE AND NONINFRINGEMENT. IN NO EVENT SHALL THE AUTHORS OR COPYRIGHT HOLDERS BE LIABLE FOR ANY CLAIM, DAMAGES OR OTHER LIABILITY, WHETHER IN AN ACTION OF CONTRACT, TORT OR OTHERWISE, ARISING FROM, OUT OF OR IN CONNECTION WITH THE SOFTWARE OR THE USE OR OTHER DEALINGS IN THE SOFTWARE.”</w:t>
+      </w:r>
+    </w:p>
+    <w:p>
+      <w:pPr>
+        <w:jc w:val="both"/>
+      </w:pPr>
+    </w:p>
+    <w:p/>
     <w:sectPr>
       <w:pgSz w:w="11906" w:h="16838"/>
       <w:pgMar w:top="1440" w:right="1440" w:bottom="1440" w:left="1440" w:header="708" w:footer="708" w:gutter="0"/>
@@ -1272,6 +2403,232 @@
 <file path=word/numbering.xml><?xml version="1.0" encoding="utf-8"?>
 <w:numbering xmlns:wpc="http://schemas.microsoft.com/office/word/2010/wordprocessingCanvas" xmlns:mc="http://schemas.openxmlformats.org/markup-compatibility/2006" xmlns:o="urn:schemas-microsoft-com:office:office" xmlns:r="http://schemas.openxmlformats.org/officeDocument/2006/relationships" xmlns:m="http://schemas.openxmlformats.org/officeDocument/2006/math" xmlns:v="urn:schemas-microsoft-com:vml" xmlns:wp14="http://schemas.microsoft.com/office/word/2010/wordprocessingDrawing" xmlns:wp="http://schemas.openxmlformats.org/drawingml/2006/wordprocessingDrawing" xmlns:w10="urn:schemas-microsoft-com:office:word" xmlns:w="http://schemas.openxmlformats.org/wordprocessingml/2006/main" xmlns:w14="http://schemas.microsoft.com/office/word/2010/wordml" xmlns:wpg="http://schemas.microsoft.com/office/word/2010/wordprocessingGroup" xmlns:wpi="http://schemas.microsoft.com/office/word/2010/wordprocessingInk" xmlns:wne="http://schemas.microsoft.com/office/word/2006/wordml" xmlns:wps="http://schemas.microsoft.com/office/word/2010/wordprocessingShape" mc:Ignorable="w14 wp14">
   <w:abstractNum w:abstractNumId="0">
+    <w:nsid w:val="011F3163"/>
+    <w:multiLevelType w:val="hybridMultilevel"/>
+    <w:tmpl w:val="C63C8454"/>
+    <w:lvl w:ilvl="0" w:tplc="08090001">
+      <w:start w:val="1"/>
+      <w:numFmt w:val="bullet"/>
+      <w:lvlText w:val=""/>
+      <w:lvlJc w:val="left"/>
+      <w:pPr>
+        <w:ind w:left="360" w:hanging="360"/>
+      </w:pPr>
+      <w:rPr>
+        <w:rFonts w:ascii="Symbol" w:hAnsi="Symbol" w:hint="default"/>
+      </w:rPr>
+    </w:lvl>
+    <w:lvl w:ilvl="1" w:tplc="08090003" w:tentative="1">
+      <w:start w:val="1"/>
+      <w:numFmt w:val="bullet"/>
+      <w:lvlText w:val="o"/>
+      <w:lvlJc w:val="left"/>
+      <w:pPr>
+        <w:ind w:left="1080" w:hanging="360"/>
+      </w:pPr>
+      <w:rPr>
+        <w:rFonts w:ascii="Courier New" w:hAnsi="Courier New" w:cs="Courier New" w:hint="default"/>
+      </w:rPr>
+    </w:lvl>
+    <w:lvl w:ilvl="2" w:tplc="08090005" w:tentative="1">
+      <w:start w:val="1"/>
+      <w:numFmt w:val="bullet"/>
+      <w:lvlText w:val=""/>
+      <w:lvlJc w:val="left"/>
+      <w:pPr>
+        <w:ind w:left="1800" w:hanging="360"/>
+      </w:pPr>
+      <w:rPr>
+        <w:rFonts w:ascii="Wingdings" w:hAnsi="Wingdings" w:hint="default"/>
+      </w:rPr>
+    </w:lvl>
+    <w:lvl w:ilvl="3" w:tplc="08090001" w:tentative="1">
+      <w:start w:val="1"/>
+      <w:numFmt w:val="bullet"/>
+      <w:lvlText w:val=""/>
+      <w:lvlJc w:val="left"/>
+      <w:pPr>
+        <w:ind w:left="2520" w:hanging="360"/>
+      </w:pPr>
+      <w:rPr>
+        <w:rFonts w:ascii="Symbol" w:hAnsi="Symbol" w:hint="default"/>
+      </w:rPr>
+    </w:lvl>
+    <w:lvl w:ilvl="4" w:tplc="08090003" w:tentative="1">
+      <w:start w:val="1"/>
+      <w:numFmt w:val="bullet"/>
+      <w:lvlText w:val="o"/>
+      <w:lvlJc w:val="left"/>
+      <w:pPr>
+        <w:ind w:left="3240" w:hanging="360"/>
+      </w:pPr>
+      <w:rPr>
+        <w:rFonts w:ascii="Courier New" w:hAnsi="Courier New" w:cs="Courier New" w:hint="default"/>
+      </w:rPr>
+    </w:lvl>
+    <w:lvl w:ilvl="5" w:tplc="08090005" w:tentative="1">
+      <w:start w:val="1"/>
+      <w:numFmt w:val="bullet"/>
+      <w:lvlText w:val=""/>
+      <w:lvlJc w:val="left"/>
+      <w:pPr>
+        <w:ind w:left="3960" w:hanging="360"/>
+      </w:pPr>
+      <w:rPr>
+        <w:rFonts w:ascii="Wingdings" w:hAnsi="Wingdings" w:hint="default"/>
+      </w:rPr>
+    </w:lvl>
+    <w:lvl w:ilvl="6" w:tplc="08090001" w:tentative="1">
+      <w:start w:val="1"/>
+      <w:numFmt w:val="bullet"/>
+      <w:lvlText w:val=""/>
+      <w:lvlJc w:val="left"/>
+      <w:pPr>
+        <w:ind w:left="4680" w:hanging="360"/>
+      </w:pPr>
+      <w:rPr>
+        <w:rFonts w:ascii="Symbol" w:hAnsi="Symbol" w:hint="default"/>
+      </w:rPr>
+    </w:lvl>
+    <w:lvl w:ilvl="7" w:tplc="08090003" w:tentative="1">
+      <w:start w:val="1"/>
+      <w:numFmt w:val="bullet"/>
+      <w:lvlText w:val="o"/>
+      <w:lvlJc w:val="left"/>
+      <w:pPr>
+        <w:ind w:left="5400" w:hanging="360"/>
+      </w:pPr>
+      <w:rPr>
+        <w:rFonts w:ascii="Courier New" w:hAnsi="Courier New" w:cs="Courier New" w:hint="default"/>
+      </w:rPr>
+    </w:lvl>
+    <w:lvl w:ilvl="8" w:tplc="08090005" w:tentative="1">
+      <w:start w:val="1"/>
+      <w:numFmt w:val="bullet"/>
+      <w:lvlText w:val=""/>
+      <w:lvlJc w:val="left"/>
+      <w:pPr>
+        <w:ind w:left="6120" w:hanging="360"/>
+      </w:pPr>
+      <w:rPr>
+        <w:rFonts w:ascii="Wingdings" w:hAnsi="Wingdings" w:hint="default"/>
+      </w:rPr>
+    </w:lvl>
+  </w:abstractNum>
+  <w:abstractNum w:abstractNumId="1">
+    <w:nsid w:val="08EB59BD"/>
+    <w:multiLevelType w:val="hybridMultilevel"/>
+    <w:tmpl w:val="C10CA32E"/>
+    <w:lvl w:ilvl="0" w:tplc="FEC21356">
+      <w:start w:val="1"/>
+      <w:numFmt w:val="bullet"/>
+      <w:lvlText w:val="-"/>
+      <w:lvlJc w:val="left"/>
+      <w:pPr>
+        <w:ind w:left="1080" w:hanging="360"/>
+      </w:pPr>
+      <w:rPr>
+        <w:rFonts w:ascii="Calibri" w:eastAsiaTheme="minorHAnsi" w:hAnsi="Calibri" w:cstheme="minorBidi" w:hint="default"/>
+      </w:rPr>
+    </w:lvl>
+    <w:lvl w:ilvl="1" w:tplc="08090003" w:tentative="1">
+      <w:start w:val="1"/>
+      <w:numFmt w:val="bullet"/>
+      <w:lvlText w:val="o"/>
+      <w:lvlJc w:val="left"/>
+      <w:pPr>
+        <w:ind w:left="1440" w:hanging="360"/>
+      </w:pPr>
+      <w:rPr>
+        <w:rFonts w:ascii="Courier New" w:hAnsi="Courier New" w:cs="Courier New" w:hint="default"/>
+      </w:rPr>
+    </w:lvl>
+    <w:lvl w:ilvl="2" w:tplc="08090005" w:tentative="1">
+      <w:start w:val="1"/>
+      <w:numFmt w:val="bullet"/>
+      <w:lvlText w:val=""/>
+      <w:lvlJc w:val="left"/>
+      <w:pPr>
+        <w:ind w:left="2160" w:hanging="360"/>
+      </w:pPr>
+      <w:rPr>
+        <w:rFonts w:ascii="Wingdings" w:hAnsi="Wingdings" w:hint="default"/>
+      </w:rPr>
+    </w:lvl>
+    <w:lvl w:ilvl="3" w:tplc="08090001" w:tentative="1">
+      <w:start w:val="1"/>
+      <w:numFmt w:val="bullet"/>
+      <w:lvlText w:val=""/>
+      <w:lvlJc w:val="left"/>
+      <w:pPr>
+        <w:ind w:left="2880" w:hanging="360"/>
+      </w:pPr>
+      <w:rPr>
+        <w:rFonts w:ascii="Symbol" w:hAnsi="Symbol" w:hint="default"/>
+      </w:rPr>
+    </w:lvl>
+    <w:lvl w:ilvl="4" w:tplc="08090003" w:tentative="1">
+      <w:start w:val="1"/>
+      <w:numFmt w:val="bullet"/>
+      <w:lvlText w:val="o"/>
+      <w:lvlJc w:val="left"/>
+      <w:pPr>
+        <w:ind w:left="3600" w:hanging="360"/>
+      </w:pPr>
+      <w:rPr>
+        <w:rFonts w:ascii="Courier New" w:hAnsi="Courier New" w:cs="Courier New" w:hint="default"/>
+      </w:rPr>
+    </w:lvl>
+    <w:lvl w:ilvl="5" w:tplc="08090005" w:tentative="1">
+      <w:start w:val="1"/>
+      <w:numFmt w:val="bullet"/>
+      <w:lvlText w:val=""/>
+      <w:lvlJc w:val="left"/>
+      <w:pPr>
+        <w:ind w:left="4320" w:hanging="360"/>
+      </w:pPr>
+      <w:rPr>
+        <w:rFonts w:ascii="Wingdings" w:hAnsi="Wingdings" w:hint="default"/>
+      </w:rPr>
+    </w:lvl>
+    <w:lvl w:ilvl="6" w:tplc="08090001" w:tentative="1">
+      <w:start w:val="1"/>
+      <w:numFmt w:val="bullet"/>
+      <w:lvlText w:val=""/>
+      <w:lvlJc w:val="left"/>
+      <w:pPr>
+        <w:ind w:left="5040" w:hanging="360"/>
+      </w:pPr>
+      <w:rPr>
+        <w:rFonts w:ascii="Symbol" w:hAnsi="Symbol" w:hint="default"/>
+      </w:rPr>
+    </w:lvl>
+    <w:lvl w:ilvl="7" w:tplc="08090003" w:tentative="1">
+      <w:start w:val="1"/>
+      <w:numFmt w:val="bullet"/>
+      <w:lvlText w:val="o"/>
+      <w:lvlJc w:val="left"/>
+      <w:pPr>
+        <w:ind w:left="5760" w:hanging="360"/>
+      </w:pPr>
+      <w:rPr>
+        <w:rFonts w:ascii="Courier New" w:hAnsi="Courier New" w:cs="Courier New" w:hint="default"/>
+      </w:rPr>
+    </w:lvl>
+    <w:lvl w:ilvl="8" w:tplc="08090005" w:tentative="1">
+      <w:start w:val="1"/>
+      <w:numFmt w:val="bullet"/>
+      <w:lvlText w:val=""/>
+      <w:lvlJc w:val="left"/>
+      <w:pPr>
+        <w:ind w:left="6480" w:hanging="360"/>
+      </w:pPr>
+      <w:rPr>
+        <w:rFonts w:ascii="Wingdings" w:hAnsi="Wingdings" w:hint="default"/>
+      </w:rPr>
+    </w:lvl>
+  </w:abstractNum>
+  <w:abstractNum w:abstractNumId="2">
     <w:nsid w:val="233B3A16"/>
     <w:multiLevelType w:val="hybridMultilevel"/>
     <w:tmpl w:val="5C76A3CA"/>
@@ -1384,7 +2741,120 @@
       </w:rPr>
     </w:lvl>
   </w:abstractNum>
-  <w:abstractNum w:abstractNumId="1">
+  <w:abstractNum w:abstractNumId="3">
+    <w:nsid w:val="4C4378A7"/>
+    <w:multiLevelType w:val="hybridMultilevel"/>
+    <w:tmpl w:val="31C851F6"/>
+    <w:lvl w:ilvl="0" w:tplc="08090001">
+      <w:start w:val="1"/>
+      <w:numFmt w:val="bullet"/>
+      <w:lvlText w:val=""/>
+      <w:lvlJc w:val="left"/>
+      <w:pPr>
+        <w:ind w:left="360" w:hanging="360"/>
+      </w:pPr>
+      <w:rPr>
+        <w:rFonts w:ascii="Symbol" w:hAnsi="Symbol" w:hint="default"/>
+      </w:rPr>
+    </w:lvl>
+    <w:lvl w:ilvl="1" w:tplc="08090003" w:tentative="1">
+      <w:start w:val="1"/>
+      <w:numFmt w:val="bullet"/>
+      <w:lvlText w:val="o"/>
+      <w:lvlJc w:val="left"/>
+      <w:pPr>
+        <w:ind w:left="720" w:hanging="360"/>
+      </w:pPr>
+      <w:rPr>
+        <w:rFonts w:ascii="Courier New" w:hAnsi="Courier New" w:cs="Courier New" w:hint="default"/>
+      </w:rPr>
+    </w:lvl>
+    <w:lvl w:ilvl="2" w:tplc="08090005" w:tentative="1">
+      <w:start w:val="1"/>
+      <w:numFmt w:val="bullet"/>
+      <w:lvlText w:val=""/>
+      <w:lvlJc w:val="left"/>
+      <w:pPr>
+        <w:ind w:left="1440" w:hanging="360"/>
+      </w:pPr>
+      <w:rPr>
+        <w:rFonts w:ascii="Wingdings" w:hAnsi="Wingdings" w:hint="default"/>
+      </w:rPr>
+    </w:lvl>
+    <w:lvl w:ilvl="3" w:tplc="08090001" w:tentative="1">
+      <w:start w:val="1"/>
+      <w:numFmt w:val="bullet"/>
+      <w:lvlText w:val=""/>
+      <w:lvlJc w:val="left"/>
+      <w:pPr>
+        <w:ind w:left="2160" w:hanging="360"/>
+      </w:pPr>
+      <w:rPr>
+        <w:rFonts w:ascii="Symbol" w:hAnsi="Symbol" w:hint="default"/>
+      </w:rPr>
+    </w:lvl>
+    <w:lvl w:ilvl="4" w:tplc="08090003" w:tentative="1">
+      <w:start w:val="1"/>
+      <w:numFmt w:val="bullet"/>
+      <w:lvlText w:val="o"/>
+      <w:lvlJc w:val="left"/>
+      <w:pPr>
+        <w:ind w:left="2880" w:hanging="360"/>
+      </w:pPr>
+      <w:rPr>
+        <w:rFonts w:ascii="Courier New" w:hAnsi="Courier New" w:cs="Courier New" w:hint="default"/>
+      </w:rPr>
+    </w:lvl>
+    <w:lvl w:ilvl="5" w:tplc="08090005" w:tentative="1">
+      <w:start w:val="1"/>
+      <w:numFmt w:val="bullet"/>
+      <w:lvlText w:val=""/>
+      <w:lvlJc w:val="left"/>
+      <w:pPr>
+        <w:ind w:left="3600" w:hanging="360"/>
+      </w:pPr>
+      <w:rPr>
+        <w:rFonts w:ascii="Wingdings" w:hAnsi="Wingdings" w:hint="default"/>
+      </w:rPr>
+    </w:lvl>
+    <w:lvl w:ilvl="6" w:tplc="08090001" w:tentative="1">
+      <w:start w:val="1"/>
+      <w:numFmt w:val="bullet"/>
+      <w:lvlText w:val=""/>
+      <w:lvlJc w:val="left"/>
+      <w:pPr>
+        <w:ind w:left="4320" w:hanging="360"/>
+      </w:pPr>
+      <w:rPr>
+        <w:rFonts w:ascii="Symbol" w:hAnsi="Symbol" w:hint="default"/>
+      </w:rPr>
+    </w:lvl>
+    <w:lvl w:ilvl="7" w:tplc="08090003" w:tentative="1">
+      <w:start w:val="1"/>
+      <w:numFmt w:val="bullet"/>
+      <w:lvlText w:val="o"/>
+      <w:lvlJc w:val="left"/>
+      <w:pPr>
+        <w:ind w:left="5040" w:hanging="360"/>
+      </w:pPr>
+      <w:rPr>
+        <w:rFonts w:ascii="Courier New" w:hAnsi="Courier New" w:cs="Courier New" w:hint="default"/>
+      </w:rPr>
+    </w:lvl>
+    <w:lvl w:ilvl="8" w:tplc="08090005" w:tentative="1">
+      <w:start w:val="1"/>
+      <w:numFmt w:val="bullet"/>
+      <w:lvlText w:val=""/>
+      <w:lvlJc w:val="left"/>
+      <w:pPr>
+        <w:ind w:left="5760" w:hanging="360"/>
+      </w:pPr>
+      <w:rPr>
+        <w:rFonts w:ascii="Wingdings" w:hAnsi="Wingdings" w:hint="default"/>
+      </w:rPr>
+    </w:lvl>
+  </w:abstractNum>
+  <w:abstractNum w:abstractNumId="4">
     <w:nsid w:val="4D725571"/>
     <w:multiLevelType w:val="hybridMultilevel"/>
     <w:tmpl w:val="46EC235C"/>
@@ -1497,7 +2967,7 @@
       </w:rPr>
     </w:lvl>
   </w:abstractNum>
-  <w:abstractNum w:abstractNumId="2">
+  <w:abstractNum w:abstractNumId="5">
     <w:nsid w:val="77B246EC"/>
     <w:multiLevelType w:val="hybridMultilevel"/>
     <w:tmpl w:val="28C436C8"/>
@@ -1610,7 +3080,7 @@
       </w:rPr>
     </w:lvl>
   </w:abstractNum>
-  <w:abstractNum w:abstractNumId="3">
+  <w:abstractNum w:abstractNumId="6">
     <w:nsid w:val="78715440"/>
     <w:multiLevelType w:val="multilevel"/>
     <w:tmpl w:val="E24C1E2A"/>
@@ -1723,17 +3193,142 @@
       </w:pPr>
     </w:lvl>
   </w:abstractNum>
+  <w:abstractNum w:abstractNumId="7">
+    <w:nsid w:val="79A33F83"/>
+    <w:multiLevelType w:val="hybridMultilevel"/>
+    <w:tmpl w:val="69A20BDC"/>
+    <w:lvl w:ilvl="0" w:tplc="08090001">
+      <w:start w:val="1"/>
+      <w:numFmt w:val="bullet"/>
+      <w:lvlText w:val=""/>
+      <w:lvlJc w:val="left"/>
+      <w:pPr>
+        <w:ind w:left="360" w:hanging="360"/>
+      </w:pPr>
+      <w:rPr>
+        <w:rFonts w:ascii="Symbol" w:hAnsi="Symbol" w:hint="default"/>
+      </w:rPr>
+    </w:lvl>
+    <w:lvl w:ilvl="1" w:tplc="08090003" w:tentative="1">
+      <w:start w:val="1"/>
+      <w:numFmt w:val="bullet"/>
+      <w:lvlText w:val="o"/>
+      <w:lvlJc w:val="left"/>
+      <w:pPr>
+        <w:ind w:left="1080" w:hanging="360"/>
+      </w:pPr>
+      <w:rPr>
+        <w:rFonts w:ascii="Courier New" w:hAnsi="Courier New" w:cs="Courier New" w:hint="default"/>
+      </w:rPr>
+    </w:lvl>
+    <w:lvl w:ilvl="2" w:tplc="08090005" w:tentative="1">
+      <w:start w:val="1"/>
+      <w:numFmt w:val="bullet"/>
+      <w:lvlText w:val=""/>
+      <w:lvlJc w:val="left"/>
+      <w:pPr>
+        <w:ind w:left="1800" w:hanging="360"/>
+      </w:pPr>
+      <w:rPr>
+        <w:rFonts w:ascii="Wingdings" w:hAnsi="Wingdings" w:hint="default"/>
+      </w:rPr>
+    </w:lvl>
+    <w:lvl w:ilvl="3" w:tplc="08090001" w:tentative="1">
+      <w:start w:val="1"/>
+      <w:numFmt w:val="bullet"/>
+      <w:lvlText w:val=""/>
+      <w:lvlJc w:val="left"/>
+      <w:pPr>
+        <w:ind w:left="2520" w:hanging="360"/>
+      </w:pPr>
+      <w:rPr>
+        <w:rFonts w:ascii="Symbol" w:hAnsi="Symbol" w:hint="default"/>
+      </w:rPr>
+    </w:lvl>
+    <w:lvl w:ilvl="4" w:tplc="08090003" w:tentative="1">
+      <w:start w:val="1"/>
+      <w:numFmt w:val="bullet"/>
+      <w:lvlText w:val="o"/>
+      <w:lvlJc w:val="left"/>
+      <w:pPr>
+        <w:ind w:left="3240" w:hanging="360"/>
+      </w:pPr>
+      <w:rPr>
+        <w:rFonts w:ascii="Courier New" w:hAnsi="Courier New" w:cs="Courier New" w:hint="default"/>
+      </w:rPr>
+    </w:lvl>
+    <w:lvl w:ilvl="5" w:tplc="08090005" w:tentative="1">
+      <w:start w:val="1"/>
+      <w:numFmt w:val="bullet"/>
+      <w:lvlText w:val=""/>
+      <w:lvlJc w:val="left"/>
+      <w:pPr>
+        <w:ind w:left="3960" w:hanging="360"/>
+      </w:pPr>
+      <w:rPr>
+        <w:rFonts w:ascii="Wingdings" w:hAnsi="Wingdings" w:hint="default"/>
+      </w:rPr>
+    </w:lvl>
+    <w:lvl w:ilvl="6" w:tplc="08090001" w:tentative="1">
+      <w:start w:val="1"/>
+      <w:numFmt w:val="bullet"/>
+      <w:lvlText w:val=""/>
+      <w:lvlJc w:val="left"/>
+      <w:pPr>
+        <w:ind w:left="4680" w:hanging="360"/>
+      </w:pPr>
+      <w:rPr>
+        <w:rFonts w:ascii="Symbol" w:hAnsi="Symbol" w:hint="default"/>
+      </w:rPr>
+    </w:lvl>
+    <w:lvl w:ilvl="7" w:tplc="08090003" w:tentative="1">
+      <w:start w:val="1"/>
+      <w:numFmt w:val="bullet"/>
+      <w:lvlText w:val="o"/>
+      <w:lvlJc w:val="left"/>
+      <w:pPr>
+        <w:ind w:left="5400" w:hanging="360"/>
+      </w:pPr>
+      <w:rPr>
+        <w:rFonts w:ascii="Courier New" w:hAnsi="Courier New" w:cs="Courier New" w:hint="default"/>
+      </w:rPr>
+    </w:lvl>
+    <w:lvl w:ilvl="8" w:tplc="08090005" w:tentative="1">
+      <w:start w:val="1"/>
+      <w:numFmt w:val="bullet"/>
+      <w:lvlText w:val=""/>
+      <w:lvlJc w:val="left"/>
+      <w:pPr>
+        <w:ind w:left="6120" w:hanging="360"/>
+      </w:pPr>
+      <w:rPr>
+        <w:rFonts w:ascii="Wingdings" w:hAnsi="Wingdings" w:hint="default"/>
+      </w:rPr>
+    </w:lvl>
+  </w:abstractNum>
   <w:num w:numId="1">
+    <w:abstractNumId w:val="4"/>
+  </w:num>
+  <w:num w:numId="2">
+    <w:abstractNumId w:val="6"/>
+  </w:num>
+  <w:num w:numId="3">
+    <w:abstractNumId w:val="2"/>
+  </w:num>
+  <w:num w:numId="4">
+    <w:abstractNumId w:val="5"/>
+  </w:num>
+  <w:num w:numId="5">
     <w:abstractNumId w:val="1"/>
   </w:num>
-  <w:num w:numId="2">
+  <w:num w:numId="6">
     <w:abstractNumId w:val="3"/>
   </w:num>
-  <w:num w:numId="3">
+  <w:num w:numId="7">
+    <w:abstractNumId w:val="7"/>
+  </w:num>
+  <w:num w:numId="8">
     <w:abstractNumId w:val="0"/>
-  </w:num>
-  <w:num w:numId="4">
-    <w:abstractNumId w:val="2"/>
   </w:num>
 </w:numbering>
 </file>
@@ -1946,6 +3541,28 @@
       <w:szCs w:val="26"/>
     </w:rPr>
   </w:style>
+  <w:style w:type="paragraph" w:styleId="Heading3">
+    <w:name w:val="heading 3"/>
+    <w:basedOn w:val="Normal"/>
+    <w:next w:val="Normal"/>
+    <w:link w:val="Heading3Char"/>
+    <w:uiPriority w:val="9"/>
+    <w:unhideWhenUsed/>
+    <w:qFormat/>
+    <w:rsid w:val="00CB1EF5"/>
+    <w:pPr>
+      <w:keepNext/>
+      <w:keepLines/>
+      <w:spacing w:before="200" w:after="0"/>
+      <w:outlineLvl w:val="2"/>
+    </w:pPr>
+    <w:rPr>
+      <w:rFonts w:asciiTheme="majorHAnsi" w:eastAsiaTheme="majorEastAsia" w:hAnsiTheme="majorHAnsi" w:cstheme="majorBidi"/>
+      <w:b/>
+      <w:bCs/>
+      <w:color w:val="4F81BD" w:themeColor="accent1"/>
+    </w:rPr>
+  </w:style>
   <w:style w:type="character" w:default="1" w:styleId="DefaultParagraphFont">
     <w:name w:val="Default Paragraph Font"/>
     <w:uiPriority w:val="1"/>
@@ -2084,7 +3701,6 @@
     <w:name w:val="Hyperlink"/>
     <w:basedOn w:val="DefaultParagraphFont"/>
     <w:uiPriority w:val="99"/>
-    <w:semiHidden/>
     <w:unhideWhenUsed/>
     <w:rsid w:val="004824B3"/>
     <w:rPr>
@@ -2135,6 +3751,680 @@
     <w:link w:val="Footer"/>
     <w:uiPriority w:val="99"/>
     <w:rsid w:val="009B1004"/>
+  </w:style>
+  <w:style w:type="character" w:customStyle="1" w:styleId="Heading3Char">
+    <w:name w:val="Heading 3 Char"/>
+    <w:basedOn w:val="DefaultParagraphFont"/>
+    <w:link w:val="Heading3"/>
+    <w:uiPriority w:val="9"/>
+    <w:rsid w:val="00CB1EF5"/>
+    <w:rPr>
+      <w:rFonts w:asciiTheme="majorHAnsi" w:eastAsiaTheme="majorEastAsia" w:hAnsiTheme="majorHAnsi" w:cstheme="majorBidi"/>
+      <w:b/>
+      <w:bCs/>
+      <w:color w:val="4F81BD" w:themeColor="accent1"/>
+    </w:rPr>
+  </w:style>
+  <w:style w:type="table" w:styleId="TableGrid">
+    <w:name w:val="Table Grid"/>
+    <w:basedOn w:val="TableNormal"/>
+    <w:uiPriority w:val="59"/>
+    <w:rsid w:val="00E17358"/>
+    <w:pPr>
+      <w:spacing w:after="0" w:line="240" w:lineRule="auto"/>
+    </w:pPr>
+    <w:tblPr>
+      <w:tblInd w:w="0" w:type="dxa"/>
+      <w:tblBorders>
+        <w:top w:val="single" w:sz="4" w:space="0" w:color="auto"/>
+        <w:left w:val="single" w:sz="4" w:space="0" w:color="auto"/>
+        <w:bottom w:val="single" w:sz="4" w:space="0" w:color="auto"/>
+        <w:right w:val="single" w:sz="4" w:space="0" w:color="auto"/>
+        <w:insideH w:val="single" w:sz="4" w:space="0" w:color="auto"/>
+        <w:insideV w:val="single" w:sz="4" w:space="0" w:color="auto"/>
+      </w:tblBorders>
+      <w:tblCellMar>
+        <w:top w:w="0" w:type="dxa"/>
+        <w:left w:w="108" w:type="dxa"/>
+        <w:bottom w:w="0" w:type="dxa"/>
+        <w:right w:w="108" w:type="dxa"/>
+      </w:tblCellMar>
+    </w:tblPr>
+  </w:style>
+  <w:style w:type="table" w:styleId="LightShading-Accent6">
+    <w:name w:val="Light Shading Accent 6"/>
+    <w:basedOn w:val="TableNormal"/>
+    <w:uiPriority w:val="60"/>
+    <w:rsid w:val="00E17358"/>
+    <w:pPr>
+      <w:spacing w:after="0" w:line="240" w:lineRule="auto"/>
+    </w:pPr>
+    <w:rPr>
+      <w:color w:val="E36C0A" w:themeColor="accent6" w:themeShade="BF"/>
+    </w:rPr>
+    <w:tblPr>
+      <w:tblStyleRowBandSize w:val="1"/>
+      <w:tblStyleColBandSize w:val="1"/>
+      <w:tblInd w:w="0" w:type="dxa"/>
+      <w:tblBorders>
+        <w:top w:val="single" w:sz="8" w:space="0" w:color="F79646" w:themeColor="accent6"/>
+        <w:bottom w:val="single" w:sz="8" w:space="0" w:color="F79646" w:themeColor="accent6"/>
+      </w:tblBorders>
+      <w:tblCellMar>
+        <w:top w:w="0" w:type="dxa"/>
+        <w:left w:w="108" w:type="dxa"/>
+        <w:bottom w:w="0" w:type="dxa"/>
+        <w:right w:w="108" w:type="dxa"/>
+      </w:tblCellMar>
+    </w:tblPr>
+    <w:tblStylePr w:type="firstRow">
+      <w:pPr>
+        <w:spacing w:before="0" w:after="0" w:line="240" w:lineRule="auto"/>
+      </w:pPr>
+      <w:rPr>
+        <w:b/>
+        <w:bCs/>
+      </w:rPr>
+      <w:tblPr/>
+      <w:tcPr>
+        <w:tcBorders>
+          <w:top w:val="single" w:sz="8" w:space="0" w:color="F79646" w:themeColor="accent6"/>
+          <w:left w:val="nil"/>
+          <w:bottom w:val="single" w:sz="8" w:space="0" w:color="F79646" w:themeColor="accent6"/>
+          <w:right w:val="nil"/>
+          <w:insideH w:val="nil"/>
+          <w:insideV w:val="nil"/>
+        </w:tcBorders>
+      </w:tcPr>
+    </w:tblStylePr>
+    <w:tblStylePr w:type="lastRow">
+      <w:pPr>
+        <w:spacing w:before="0" w:after="0" w:line="240" w:lineRule="auto"/>
+      </w:pPr>
+      <w:rPr>
+        <w:b/>
+        <w:bCs/>
+      </w:rPr>
+      <w:tblPr/>
+      <w:tcPr>
+        <w:tcBorders>
+          <w:top w:val="single" w:sz="8" w:space="0" w:color="F79646" w:themeColor="accent6"/>
+          <w:left w:val="nil"/>
+          <w:bottom w:val="single" w:sz="8" w:space="0" w:color="F79646" w:themeColor="accent6"/>
+          <w:right w:val="nil"/>
+          <w:insideH w:val="nil"/>
+          <w:insideV w:val="nil"/>
+        </w:tcBorders>
+      </w:tcPr>
+    </w:tblStylePr>
+    <w:tblStylePr w:type="firstCol">
+      <w:rPr>
+        <w:b/>
+        <w:bCs/>
+      </w:rPr>
+    </w:tblStylePr>
+    <w:tblStylePr w:type="lastCol">
+      <w:rPr>
+        <w:b/>
+        <w:bCs/>
+      </w:rPr>
+    </w:tblStylePr>
+    <w:tblStylePr w:type="band1Vert">
+      <w:tblPr/>
+      <w:tcPr>
+        <w:tcBorders>
+          <w:left w:val="nil"/>
+          <w:right w:val="nil"/>
+          <w:insideH w:val="nil"/>
+          <w:insideV w:val="nil"/>
+        </w:tcBorders>
+        <w:shd w:val="clear" w:color="auto" w:fill="FDE4D0" w:themeFill="accent6" w:themeFillTint="3F"/>
+      </w:tcPr>
+    </w:tblStylePr>
+    <w:tblStylePr w:type="band1Horz">
+      <w:tblPr/>
+      <w:tcPr>
+        <w:tcBorders>
+          <w:left w:val="nil"/>
+          <w:right w:val="nil"/>
+          <w:insideH w:val="nil"/>
+          <w:insideV w:val="nil"/>
+        </w:tcBorders>
+        <w:shd w:val="clear" w:color="auto" w:fill="FDE4D0" w:themeFill="accent6" w:themeFillTint="3F"/>
+      </w:tcPr>
+    </w:tblStylePr>
+  </w:style>
+  <w:style w:type="table" w:styleId="LightList">
+    <w:name w:val="Light List"/>
+    <w:basedOn w:val="TableNormal"/>
+    <w:uiPriority w:val="61"/>
+    <w:rsid w:val="00E17358"/>
+    <w:pPr>
+      <w:spacing w:after="0" w:line="240" w:lineRule="auto"/>
+    </w:pPr>
+    <w:tblPr>
+      <w:tblStyleRowBandSize w:val="1"/>
+      <w:tblStyleColBandSize w:val="1"/>
+      <w:tblInd w:w="0" w:type="dxa"/>
+      <w:tblBorders>
+        <w:top w:val="single" w:sz="8" w:space="0" w:color="000000" w:themeColor="text1"/>
+        <w:left w:val="single" w:sz="8" w:space="0" w:color="000000" w:themeColor="text1"/>
+        <w:bottom w:val="single" w:sz="8" w:space="0" w:color="000000" w:themeColor="text1"/>
+        <w:right w:val="single" w:sz="8" w:space="0" w:color="000000" w:themeColor="text1"/>
+      </w:tblBorders>
+      <w:tblCellMar>
+        <w:top w:w="0" w:type="dxa"/>
+        <w:left w:w="108" w:type="dxa"/>
+        <w:bottom w:w="0" w:type="dxa"/>
+        <w:right w:w="108" w:type="dxa"/>
+      </w:tblCellMar>
+    </w:tblPr>
+    <w:tblStylePr w:type="firstRow">
+      <w:pPr>
+        <w:spacing w:before="0" w:after="0" w:line="240" w:lineRule="auto"/>
+      </w:pPr>
+      <w:rPr>
+        <w:b/>
+        <w:bCs/>
+        <w:color w:val="FFFFFF" w:themeColor="background1"/>
+      </w:rPr>
+      <w:tblPr/>
+      <w:tcPr>
+        <w:shd w:val="clear" w:color="auto" w:fill="000000" w:themeFill="text1"/>
+      </w:tcPr>
+    </w:tblStylePr>
+    <w:tblStylePr w:type="lastRow">
+      <w:pPr>
+        <w:spacing w:before="0" w:after="0" w:line="240" w:lineRule="auto"/>
+      </w:pPr>
+      <w:rPr>
+        <w:b/>
+        <w:bCs/>
+      </w:rPr>
+      <w:tblPr/>
+      <w:tcPr>
+        <w:tcBorders>
+          <w:top w:val="double" w:sz="6" w:space="0" w:color="000000" w:themeColor="text1"/>
+          <w:left w:val="single" w:sz="8" w:space="0" w:color="000000" w:themeColor="text1"/>
+          <w:bottom w:val="single" w:sz="8" w:space="0" w:color="000000" w:themeColor="text1"/>
+          <w:right w:val="single" w:sz="8" w:space="0" w:color="000000" w:themeColor="text1"/>
+        </w:tcBorders>
+      </w:tcPr>
+    </w:tblStylePr>
+    <w:tblStylePr w:type="firstCol">
+      <w:rPr>
+        <w:b/>
+        <w:bCs/>
+      </w:rPr>
+    </w:tblStylePr>
+    <w:tblStylePr w:type="lastCol">
+      <w:rPr>
+        <w:b/>
+        <w:bCs/>
+      </w:rPr>
+    </w:tblStylePr>
+    <w:tblStylePr w:type="band1Vert">
+      <w:tblPr/>
+      <w:tcPr>
+        <w:tcBorders>
+          <w:top w:val="single" w:sz="8" w:space="0" w:color="000000" w:themeColor="text1"/>
+          <w:left w:val="single" w:sz="8" w:space="0" w:color="000000" w:themeColor="text1"/>
+          <w:bottom w:val="single" w:sz="8" w:space="0" w:color="000000" w:themeColor="text1"/>
+          <w:right w:val="single" w:sz="8" w:space="0" w:color="000000" w:themeColor="text1"/>
+        </w:tcBorders>
+      </w:tcPr>
+    </w:tblStylePr>
+    <w:tblStylePr w:type="band1Horz">
+      <w:tblPr/>
+      <w:tcPr>
+        <w:tcBorders>
+          <w:top w:val="single" w:sz="8" w:space="0" w:color="000000" w:themeColor="text1"/>
+          <w:left w:val="single" w:sz="8" w:space="0" w:color="000000" w:themeColor="text1"/>
+          <w:bottom w:val="single" w:sz="8" w:space="0" w:color="000000" w:themeColor="text1"/>
+          <w:right w:val="single" w:sz="8" w:space="0" w:color="000000" w:themeColor="text1"/>
+        </w:tcBorders>
+      </w:tcPr>
+    </w:tblStylePr>
+  </w:style>
+  <w:style w:type="table" w:styleId="MediumShading1">
+    <w:name w:val="Medium Shading 1"/>
+    <w:basedOn w:val="TableNormal"/>
+    <w:uiPriority w:val="63"/>
+    <w:rsid w:val="00E17358"/>
+    <w:pPr>
+      <w:spacing w:after="0" w:line="240" w:lineRule="auto"/>
+    </w:pPr>
+    <w:tblPr>
+      <w:tblStyleRowBandSize w:val="1"/>
+      <w:tblStyleColBandSize w:val="1"/>
+      <w:tblInd w:w="0" w:type="dxa"/>
+      <w:tblBorders>
+        <w:top w:val="single" w:sz="8" w:space="0" w:color="404040" w:themeColor="text1" w:themeTint="BF"/>
+        <w:left w:val="single" w:sz="8" w:space="0" w:color="404040" w:themeColor="text1" w:themeTint="BF"/>
+        <w:bottom w:val="single" w:sz="8" w:space="0" w:color="404040" w:themeColor="text1" w:themeTint="BF"/>
+        <w:right w:val="single" w:sz="8" w:space="0" w:color="404040" w:themeColor="text1" w:themeTint="BF"/>
+        <w:insideH w:val="single" w:sz="8" w:space="0" w:color="404040" w:themeColor="text1" w:themeTint="BF"/>
+      </w:tblBorders>
+      <w:tblCellMar>
+        <w:top w:w="0" w:type="dxa"/>
+        <w:left w:w="108" w:type="dxa"/>
+        <w:bottom w:w="0" w:type="dxa"/>
+        <w:right w:w="108" w:type="dxa"/>
+      </w:tblCellMar>
+    </w:tblPr>
+    <w:tblStylePr w:type="firstRow">
+      <w:pPr>
+        <w:spacing w:before="0" w:after="0" w:line="240" w:lineRule="auto"/>
+      </w:pPr>
+      <w:rPr>
+        <w:b/>
+        <w:bCs/>
+        <w:color w:val="FFFFFF" w:themeColor="background1"/>
+      </w:rPr>
+      <w:tblPr/>
+      <w:tcPr>
+        <w:tcBorders>
+          <w:top w:val="single" w:sz="8" w:space="0" w:color="404040" w:themeColor="text1" w:themeTint="BF"/>
+          <w:left w:val="single" w:sz="8" w:space="0" w:color="404040" w:themeColor="text1" w:themeTint="BF"/>
+          <w:bottom w:val="single" w:sz="8" w:space="0" w:color="404040" w:themeColor="text1" w:themeTint="BF"/>
+          <w:right w:val="single" w:sz="8" w:space="0" w:color="404040" w:themeColor="text1" w:themeTint="BF"/>
+          <w:insideH w:val="nil"/>
+          <w:insideV w:val="nil"/>
+        </w:tcBorders>
+        <w:shd w:val="clear" w:color="auto" w:fill="000000" w:themeFill="text1"/>
+      </w:tcPr>
+    </w:tblStylePr>
+    <w:tblStylePr w:type="lastRow">
+      <w:pPr>
+        <w:spacing w:before="0" w:after="0" w:line="240" w:lineRule="auto"/>
+      </w:pPr>
+      <w:rPr>
+        <w:b/>
+        <w:bCs/>
+      </w:rPr>
+      <w:tblPr/>
+      <w:tcPr>
+        <w:tcBorders>
+          <w:top w:val="double" w:sz="6" w:space="0" w:color="404040" w:themeColor="text1" w:themeTint="BF"/>
+          <w:left w:val="single" w:sz="8" w:space="0" w:color="404040" w:themeColor="text1" w:themeTint="BF"/>
+          <w:bottom w:val="single" w:sz="8" w:space="0" w:color="404040" w:themeColor="text1" w:themeTint="BF"/>
+          <w:right w:val="single" w:sz="8" w:space="0" w:color="404040" w:themeColor="text1" w:themeTint="BF"/>
+          <w:insideH w:val="nil"/>
+          <w:insideV w:val="nil"/>
+        </w:tcBorders>
+      </w:tcPr>
+    </w:tblStylePr>
+    <w:tblStylePr w:type="firstCol">
+      <w:rPr>
+        <w:b/>
+        <w:bCs/>
+      </w:rPr>
+    </w:tblStylePr>
+    <w:tblStylePr w:type="lastCol">
+      <w:rPr>
+        <w:b/>
+        <w:bCs/>
+      </w:rPr>
+    </w:tblStylePr>
+    <w:tblStylePr w:type="band1Vert">
+      <w:tblPr/>
+      <w:tcPr>
+        <w:shd w:val="clear" w:color="auto" w:fill="C0C0C0" w:themeFill="text1" w:themeFillTint="3F"/>
+      </w:tcPr>
+    </w:tblStylePr>
+    <w:tblStylePr w:type="band1Horz">
+      <w:tblPr/>
+      <w:tcPr>
+        <w:tcBorders>
+          <w:insideH w:val="nil"/>
+          <w:insideV w:val="nil"/>
+        </w:tcBorders>
+        <w:shd w:val="clear" w:color="auto" w:fill="C0C0C0" w:themeFill="text1" w:themeFillTint="3F"/>
+      </w:tcPr>
+    </w:tblStylePr>
+    <w:tblStylePr w:type="band2Horz">
+      <w:tblPr/>
+      <w:tcPr>
+        <w:tcBorders>
+          <w:insideH w:val="nil"/>
+          <w:insideV w:val="nil"/>
+        </w:tcBorders>
+      </w:tcPr>
+    </w:tblStylePr>
+  </w:style>
+  <w:style w:type="table" w:styleId="MediumShading2">
+    <w:name w:val="Medium Shading 2"/>
+    <w:basedOn w:val="TableNormal"/>
+    <w:uiPriority w:val="64"/>
+    <w:rsid w:val="00E17358"/>
+    <w:pPr>
+      <w:spacing w:after="0" w:line="240" w:lineRule="auto"/>
+    </w:pPr>
+    <w:tblPr>
+      <w:tblStyleRowBandSize w:val="1"/>
+      <w:tblStyleColBandSize w:val="1"/>
+      <w:tblInd w:w="0" w:type="dxa"/>
+      <w:tblBorders>
+        <w:top w:val="single" w:sz="18" w:space="0" w:color="auto"/>
+        <w:bottom w:val="single" w:sz="18" w:space="0" w:color="auto"/>
+      </w:tblBorders>
+      <w:tblCellMar>
+        <w:top w:w="0" w:type="dxa"/>
+        <w:left w:w="108" w:type="dxa"/>
+        <w:bottom w:w="0" w:type="dxa"/>
+        <w:right w:w="108" w:type="dxa"/>
+      </w:tblCellMar>
+    </w:tblPr>
+    <w:tblStylePr w:type="firstRow">
+      <w:pPr>
+        <w:spacing w:before="0" w:after="0" w:line="240" w:lineRule="auto"/>
+      </w:pPr>
+      <w:rPr>
+        <w:b/>
+        <w:bCs/>
+        <w:color w:val="FFFFFF" w:themeColor="background1"/>
+      </w:rPr>
+      <w:tblPr/>
+      <w:tcPr>
+        <w:tcBorders>
+          <w:top w:val="single" w:sz="18" w:space="0" w:color="auto"/>
+          <w:left w:val="nil"/>
+          <w:bottom w:val="single" w:sz="18" w:space="0" w:color="auto"/>
+          <w:right w:val="nil"/>
+          <w:insideH w:val="nil"/>
+          <w:insideV w:val="nil"/>
+        </w:tcBorders>
+        <w:shd w:val="clear" w:color="auto" w:fill="000000" w:themeFill="text1"/>
+      </w:tcPr>
+    </w:tblStylePr>
+    <w:tblStylePr w:type="lastRow">
+      <w:pPr>
+        <w:spacing w:before="0" w:after="0" w:line="240" w:lineRule="auto"/>
+      </w:pPr>
+      <w:rPr>
+        <w:color w:val="auto"/>
+      </w:rPr>
+      <w:tblPr/>
+      <w:tcPr>
+        <w:tcBorders>
+          <w:top w:val="double" w:sz="6" w:space="0" w:color="auto"/>
+          <w:left w:val="nil"/>
+          <w:bottom w:val="single" w:sz="18" w:space="0" w:color="auto"/>
+          <w:right w:val="nil"/>
+          <w:insideH w:val="nil"/>
+          <w:insideV w:val="nil"/>
+        </w:tcBorders>
+        <w:shd w:val="clear" w:color="auto" w:fill="FFFFFF" w:themeFill="background1"/>
+      </w:tcPr>
+    </w:tblStylePr>
+    <w:tblStylePr w:type="firstCol">
+      <w:rPr>
+        <w:b/>
+        <w:bCs/>
+        <w:color w:val="FFFFFF" w:themeColor="background1"/>
+      </w:rPr>
+      <w:tblPr/>
+      <w:tcPr>
+        <w:tcBorders>
+          <w:top w:val="nil"/>
+          <w:left w:val="nil"/>
+          <w:bottom w:val="single" w:sz="18" w:space="0" w:color="auto"/>
+          <w:right w:val="nil"/>
+          <w:insideH w:val="nil"/>
+          <w:insideV w:val="nil"/>
+        </w:tcBorders>
+        <w:shd w:val="clear" w:color="auto" w:fill="000000" w:themeFill="text1"/>
+      </w:tcPr>
+    </w:tblStylePr>
+    <w:tblStylePr w:type="lastCol">
+      <w:rPr>
+        <w:b/>
+        <w:bCs/>
+        <w:color w:val="FFFFFF" w:themeColor="background1"/>
+      </w:rPr>
+      <w:tblPr/>
+      <w:tcPr>
+        <w:tcBorders>
+          <w:left w:val="nil"/>
+          <w:right w:val="nil"/>
+          <w:insideH w:val="nil"/>
+          <w:insideV w:val="nil"/>
+        </w:tcBorders>
+        <w:shd w:val="clear" w:color="auto" w:fill="000000" w:themeFill="text1"/>
+      </w:tcPr>
+    </w:tblStylePr>
+    <w:tblStylePr w:type="band1Vert">
+      <w:tblPr/>
+      <w:tcPr>
+        <w:tcBorders>
+          <w:left w:val="nil"/>
+          <w:right w:val="nil"/>
+          <w:insideH w:val="nil"/>
+          <w:insideV w:val="nil"/>
+        </w:tcBorders>
+        <w:shd w:val="clear" w:color="auto" w:fill="D8D8D8" w:themeFill="background1" w:themeFillShade="D8"/>
+      </w:tcPr>
+    </w:tblStylePr>
+    <w:tblStylePr w:type="band1Horz">
+      <w:tblPr/>
+      <w:tcPr>
+        <w:shd w:val="clear" w:color="auto" w:fill="D8D8D8" w:themeFill="background1" w:themeFillShade="D8"/>
+      </w:tcPr>
+    </w:tblStylePr>
+    <w:tblStylePr w:type="neCell">
+      <w:tblPr/>
+      <w:tcPr>
+        <w:tcBorders>
+          <w:top w:val="single" w:sz="18" w:space="0" w:color="auto"/>
+          <w:left w:val="nil"/>
+          <w:bottom w:val="single" w:sz="18" w:space="0" w:color="auto"/>
+          <w:right w:val="nil"/>
+          <w:insideH w:val="nil"/>
+          <w:insideV w:val="nil"/>
+        </w:tcBorders>
+      </w:tcPr>
+    </w:tblStylePr>
+    <w:tblStylePr w:type="nwCell">
+      <w:rPr>
+        <w:color w:val="FFFFFF" w:themeColor="background1"/>
+      </w:rPr>
+      <w:tblPr/>
+      <w:tcPr>
+        <w:tcBorders>
+          <w:top w:val="single" w:sz="18" w:space="0" w:color="auto"/>
+          <w:left w:val="nil"/>
+          <w:bottom w:val="single" w:sz="18" w:space="0" w:color="auto"/>
+          <w:right w:val="nil"/>
+          <w:insideH w:val="nil"/>
+          <w:insideV w:val="nil"/>
+        </w:tcBorders>
+      </w:tcPr>
+    </w:tblStylePr>
+  </w:style>
+  <w:style w:type="table" w:styleId="MediumGrid1">
+    <w:name w:val="Medium Grid 1"/>
+    <w:basedOn w:val="TableNormal"/>
+    <w:uiPriority w:val="67"/>
+    <w:rsid w:val="00E17358"/>
+    <w:pPr>
+      <w:spacing w:after="0" w:line="240" w:lineRule="auto"/>
+    </w:pPr>
+    <w:tblPr>
+      <w:tblStyleRowBandSize w:val="1"/>
+      <w:tblStyleColBandSize w:val="1"/>
+      <w:tblInd w:w="0" w:type="dxa"/>
+      <w:tblBorders>
+        <w:top w:val="single" w:sz="8" w:space="0" w:color="404040" w:themeColor="text1" w:themeTint="BF"/>
+        <w:left w:val="single" w:sz="8" w:space="0" w:color="404040" w:themeColor="text1" w:themeTint="BF"/>
+        <w:bottom w:val="single" w:sz="8" w:space="0" w:color="404040" w:themeColor="text1" w:themeTint="BF"/>
+        <w:right w:val="single" w:sz="8" w:space="0" w:color="404040" w:themeColor="text1" w:themeTint="BF"/>
+        <w:insideH w:val="single" w:sz="8" w:space="0" w:color="404040" w:themeColor="text1" w:themeTint="BF"/>
+        <w:insideV w:val="single" w:sz="8" w:space="0" w:color="404040" w:themeColor="text1" w:themeTint="BF"/>
+      </w:tblBorders>
+      <w:tblCellMar>
+        <w:top w:w="0" w:type="dxa"/>
+        <w:left w:w="108" w:type="dxa"/>
+        <w:bottom w:w="0" w:type="dxa"/>
+        <w:right w:w="108" w:type="dxa"/>
+      </w:tblCellMar>
+    </w:tblPr>
+    <w:tcPr>
+      <w:shd w:val="clear" w:color="auto" w:fill="C0C0C0" w:themeFill="text1" w:themeFillTint="3F"/>
+    </w:tcPr>
+    <w:tblStylePr w:type="firstRow">
+      <w:rPr>
+        <w:b/>
+        <w:bCs/>
+      </w:rPr>
+    </w:tblStylePr>
+    <w:tblStylePr w:type="lastRow">
+      <w:rPr>
+        <w:b/>
+        <w:bCs/>
+      </w:rPr>
+      <w:tblPr/>
+      <w:tcPr>
+        <w:tcBorders>
+          <w:top w:val="single" w:sz="18" w:space="0" w:color="404040" w:themeColor="text1" w:themeTint="BF"/>
+        </w:tcBorders>
+      </w:tcPr>
+    </w:tblStylePr>
+    <w:tblStylePr w:type="firstCol">
+      <w:rPr>
+        <w:b/>
+        <w:bCs/>
+      </w:rPr>
+    </w:tblStylePr>
+    <w:tblStylePr w:type="lastCol">
+      <w:rPr>
+        <w:b/>
+        <w:bCs/>
+      </w:rPr>
+    </w:tblStylePr>
+    <w:tblStylePr w:type="band1Vert">
+      <w:tblPr/>
+      <w:tcPr>
+        <w:shd w:val="clear" w:color="auto" w:fill="808080" w:themeFill="text1" w:themeFillTint="7F"/>
+      </w:tcPr>
+    </w:tblStylePr>
+    <w:tblStylePr w:type="band1Horz">
+      <w:tblPr/>
+      <w:tcPr>
+        <w:shd w:val="clear" w:color="auto" w:fill="808080" w:themeFill="text1" w:themeFillTint="7F"/>
+      </w:tcPr>
+    </w:tblStylePr>
+  </w:style>
+  <w:style w:type="table" w:styleId="MediumGrid1-Accent1">
+    <w:name w:val="Medium Grid 1 Accent 1"/>
+    <w:basedOn w:val="TableNormal"/>
+    <w:uiPriority w:val="67"/>
+    <w:rsid w:val="00E17358"/>
+    <w:pPr>
+      <w:spacing w:after="0" w:line="240" w:lineRule="auto"/>
+    </w:pPr>
+    <w:tblPr>
+      <w:tblStyleRowBandSize w:val="1"/>
+      <w:tblStyleColBandSize w:val="1"/>
+      <w:tblInd w:w="0" w:type="dxa"/>
+      <w:tblBorders>
+        <w:top w:val="single" w:sz="8" w:space="0" w:color="7BA0CD" w:themeColor="accent1" w:themeTint="BF"/>
+        <w:left w:val="single" w:sz="8" w:space="0" w:color="7BA0CD" w:themeColor="accent1" w:themeTint="BF"/>
+        <w:bottom w:val="single" w:sz="8" w:space="0" w:color="7BA0CD" w:themeColor="accent1" w:themeTint="BF"/>
+        <w:right w:val="single" w:sz="8" w:space="0" w:color="7BA0CD" w:themeColor="accent1" w:themeTint="BF"/>
+        <w:insideH w:val="single" w:sz="8" w:space="0" w:color="7BA0CD" w:themeColor="accent1" w:themeTint="BF"/>
+        <w:insideV w:val="single" w:sz="8" w:space="0" w:color="7BA0CD" w:themeColor="accent1" w:themeTint="BF"/>
+      </w:tblBorders>
+      <w:tblCellMar>
+        <w:top w:w="0" w:type="dxa"/>
+        <w:left w:w="108" w:type="dxa"/>
+        <w:bottom w:w="0" w:type="dxa"/>
+        <w:right w:w="108" w:type="dxa"/>
+      </w:tblCellMar>
+    </w:tblPr>
+    <w:tcPr>
+      <w:shd w:val="clear" w:color="auto" w:fill="D3DFEE" w:themeFill="accent1" w:themeFillTint="3F"/>
+    </w:tcPr>
+    <w:tblStylePr w:type="firstRow">
+      <w:rPr>
+        <w:b/>
+        <w:bCs/>
+      </w:rPr>
+    </w:tblStylePr>
+    <w:tblStylePr w:type="lastRow">
+      <w:rPr>
+        <w:b/>
+        <w:bCs/>
+      </w:rPr>
+      <w:tblPr/>
+      <w:tcPr>
+        <w:tcBorders>
+          <w:top w:val="single" w:sz="18" w:space="0" w:color="7BA0CD" w:themeColor="accent1" w:themeTint="BF"/>
+        </w:tcBorders>
+      </w:tcPr>
+    </w:tblStylePr>
+    <w:tblStylePr w:type="firstCol">
+      <w:rPr>
+        <w:b/>
+        <w:bCs/>
+      </w:rPr>
+    </w:tblStylePr>
+    <w:tblStylePr w:type="lastCol">
+      <w:rPr>
+        <w:b/>
+        <w:bCs/>
+      </w:rPr>
+    </w:tblStylePr>
+    <w:tblStylePr w:type="band1Vert">
+      <w:tblPr/>
+      <w:tcPr>
+        <w:shd w:val="clear" w:color="auto" w:fill="A7BFDE" w:themeFill="accent1" w:themeFillTint="7F"/>
+      </w:tcPr>
+    </w:tblStylePr>
+    <w:tblStylePr w:type="band1Horz">
+      <w:tblPr/>
+      <w:tcPr>
+        <w:shd w:val="clear" w:color="auto" w:fill="A7BFDE" w:themeFill="accent1" w:themeFillTint="7F"/>
+      </w:tcPr>
+    </w:tblStylePr>
+  </w:style>
+  <w:style w:type="paragraph" w:styleId="Title">
+    <w:name w:val="Title"/>
+    <w:basedOn w:val="Normal"/>
+    <w:next w:val="Normal"/>
+    <w:link w:val="TitleChar"/>
+    <w:uiPriority w:val="10"/>
+    <w:qFormat/>
+    <w:rsid w:val="005B633A"/>
+    <w:pPr>
+      <w:pBdr>
+        <w:bottom w:val="single" w:sz="8" w:space="4" w:color="4F81BD" w:themeColor="accent1"/>
+      </w:pBdr>
+      <w:spacing w:after="300" w:line="240" w:lineRule="auto"/>
+      <w:contextualSpacing/>
+    </w:pPr>
+    <w:rPr>
+      <w:rFonts w:asciiTheme="majorHAnsi" w:eastAsiaTheme="majorEastAsia" w:hAnsiTheme="majorHAnsi" w:cstheme="majorBidi"/>
+      <w:color w:val="17365D" w:themeColor="text2" w:themeShade="BF"/>
+      <w:spacing w:val="5"/>
+      <w:kern w:val="28"/>
+      <w:sz w:val="52"/>
+      <w:szCs w:val="52"/>
+    </w:rPr>
+  </w:style>
+  <w:style w:type="character" w:customStyle="1" w:styleId="TitleChar">
+    <w:name w:val="Title Char"/>
+    <w:basedOn w:val="DefaultParagraphFont"/>
+    <w:link w:val="Title"/>
+    <w:uiPriority w:val="10"/>
+    <w:rsid w:val="005B633A"/>
+    <w:rPr>
+      <w:rFonts w:asciiTheme="majorHAnsi" w:eastAsiaTheme="majorEastAsia" w:hAnsiTheme="majorHAnsi" w:cstheme="majorBidi"/>
+      <w:color w:val="17365D" w:themeColor="text2" w:themeShade="BF"/>
+      <w:spacing w:val="5"/>
+      <w:kern w:val="28"/>
+      <w:sz w:val="52"/>
+      <w:szCs w:val="52"/>
+    </w:rPr>
   </w:style>
 </w:styles>
 </file>
@@ -2347,6 +4637,28 @@
       <w:szCs w:val="26"/>
     </w:rPr>
   </w:style>
+  <w:style w:type="paragraph" w:styleId="Heading3">
+    <w:name w:val="heading 3"/>
+    <w:basedOn w:val="Normal"/>
+    <w:next w:val="Normal"/>
+    <w:link w:val="Heading3Char"/>
+    <w:uiPriority w:val="9"/>
+    <w:unhideWhenUsed/>
+    <w:qFormat/>
+    <w:rsid w:val="00CB1EF5"/>
+    <w:pPr>
+      <w:keepNext/>
+      <w:keepLines/>
+      <w:spacing w:before="200" w:after="0"/>
+      <w:outlineLvl w:val="2"/>
+    </w:pPr>
+    <w:rPr>
+      <w:rFonts w:asciiTheme="majorHAnsi" w:eastAsiaTheme="majorEastAsia" w:hAnsiTheme="majorHAnsi" w:cstheme="majorBidi"/>
+      <w:b/>
+      <w:bCs/>
+      <w:color w:val="4F81BD" w:themeColor="accent1"/>
+    </w:rPr>
+  </w:style>
   <w:style w:type="character" w:default="1" w:styleId="DefaultParagraphFont">
     <w:name w:val="Default Paragraph Font"/>
     <w:uiPriority w:val="1"/>
@@ -2485,7 +4797,6 @@
     <w:name w:val="Hyperlink"/>
     <w:basedOn w:val="DefaultParagraphFont"/>
     <w:uiPriority w:val="99"/>
-    <w:semiHidden/>
     <w:unhideWhenUsed/>
     <w:rsid w:val="004824B3"/>
     <w:rPr>
@@ -2536,6 +4847,680 @@
     <w:link w:val="Footer"/>
     <w:uiPriority w:val="99"/>
     <w:rsid w:val="009B1004"/>
+  </w:style>
+  <w:style w:type="character" w:customStyle="1" w:styleId="Heading3Char">
+    <w:name w:val="Heading 3 Char"/>
+    <w:basedOn w:val="DefaultParagraphFont"/>
+    <w:link w:val="Heading3"/>
+    <w:uiPriority w:val="9"/>
+    <w:rsid w:val="00CB1EF5"/>
+    <w:rPr>
+      <w:rFonts w:asciiTheme="majorHAnsi" w:eastAsiaTheme="majorEastAsia" w:hAnsiTheme="majorHAnsi" w:cstheme="majorBidi"/>
+      <w:b/>
+      <w:bCs/>
+      <w:color w:val="4F81BD" w:themeColor="accent1"/>
+    </w:rPr>
+  </w:style>
+  <w:style w:type="table" w:styleId="TableGrid">
+    <w:name w:val="Table Grid"/>
+    <w:basedOn w:val="TableNormal"/>
+    <w:uiPriority w:val="59"/>
+    <w:rsid w:val="00E17358"/>
+    <w:pPr>
+      <w:spacing w:after="0" w:line="240" w:lineRule="auto"/>
+    </w:pPr>
+    <w:tblPr>
+      <w:tblInd w:w="0" w:type="dxa"/>
+      <w:tblBorders>
+        <w:top w:val="single" w:sz="4" w:space="0" w:color="auto"/>
+        <w:left w:val="single" w:sz="4" w:space="0" w:color="auto"/>
+        <w:bottom w:val="single" w:sz="4" w:space="0" w:color="auto"/>
+        <w:right w:val="single" w:sz="4" w:space="0" w:color="auto"/>
+        <w:insideH w:val="single" w:sz="4" w:space="0" w:color="auto"/>
+        <w:insideV w:val="single" w:sz="4" w:space="0" w:color="auto"/>
+      </w:tblBorders>
+      <w:tblCellMar>
+        <w:top w:w="0" w:type="dxa"/>
+        <w:left w:w="108" w:type="dxa"/>
+        <w:bottom w:w="0" w:type="dxa"/>
+        <w:right w:w="108" w:type="dxa"/>
+      </w:tblCellMar>
+    </w:tblPr>
+  </w:style>
+  <w:style w:type="table" w:styleId="LightShading-Accent6">
+    <w:name w:val="Light Shading Accent 6"/>
+    <w:basedOn w:val="TableNormal"/>
+    <w:uiPriority w:val="60"/>
+    <w:rsid w:val="00E17358"/>
+    <w:pPr>
+      <w:spacing w:after="0" w:line="240" w:lineRule="auto"/>
+    </w:pPr>
+    <w:rPr>
+      <w:color w:val="E36C0A" w:themeColor="accent6" w:themeShade="BF"/>
+    </w:rPr>
+    <w:tblPr>
+      <w:tblStyleRowBandSize w:val="1"/>
+      <w:tblStyleColBandSize w:val="1"/>
+      <w:tblInd w:w="0" w:type="dxa"/>
+      <w:tblBorders>
+        <w:top w:val="single" w:sz="8" w:space="0" w:color="F79646" w:themeColor="accent6"/>
+        <w:bottom w:val="single" w:sz="8" w:space="0" w:color="F79646" w:themeColor="accent6"/>
+      </w:tblBorders>
+      <w:tblCellMar>
+        <w:top w:w="0" w:type="dxa"/>
+        <w:left w:w="108" w:type="dxa"/>
+        <w:bottom w:w="0" w:type="dxa"/>
+        <w:right w:w="108" w:type="dxa"/>
+      </w:tblCellMar>
+    </w:tblPr>
+    <w:tblStylePr w:type="firstRow">
+      <w:pPr>
+        <w:spacing w:before="0" w:after="0" w:line="240" w:lineRule="auto"/>
+      </w:pPr>
+      <w:rPr>
+        <w:b/>
+        <w:bCs/>
+      </w:rPr>
+      <w:tblPr/>
+      <w:tcPr>
+        <w:tcBorders>
+          <w:top w:val="single" w:sz="8" w:space="0" w:color="F79646" w:themeColor="accent6"/>
+          <w:left w:val="nil"/>
+          <w:bottom w:val="single" w:sz="8" w:space="0" w:color="F79646" w:themeColor="accent6"/>
+          <w:right w:val="nil"/>
+          <w:insideH w:val="nil"/>
+          <w:insideV w:val="nil"/>
+        </w:tcBorders>
+      </w:tcPr>
+    </w:tblStylePr>
+    <w:tblStylePr w:type="lastRow">
+      <w:pPr>
+        <w:spacing w:before="0" w:after="0" w:line="240" w:lineRule="auto"/>
+      </w:pPr>
+      <w:rPr>
+        <w:b/>
+        <w:bCs/>
+      </w:rPr>
+      <w:tblPr/>
+      <w:tcPr>
+        <w:tcBorders>
+          <w:top w:val="single" w:sz="8" w:space="0" w:color="F79646" w:themeColor="accent6"/>
+          <w:left w:val="nil"/>
+          <w:bottom w:val="single" w:sz="8" w:space="0" w:color="F79646" w:themeColor="accent6"/>
+          <w:right w:val="nil"/>
+          <w:insideH w:val="nil"/>
+          <w:insideV w:val="nil"/>
+        </w:tcBorders>
+      </w:tcPr>
+    </w:tblStylePr>
+    <w:tblStylePr w:type="firstCol">
+      <w:rPr>
+        <w:b/>
+        <w:bCs/>
+      </w:rPr>
+    </w:tblStylePr>
+    <w:tblStylePr w:type="lastCol">
+      <w:rPr>
+        <w:b/>
+        <w:bCs/>
+      </w:rPr>
+    </w:tblStylePr>
+    <w:tblStylePr w:type="band1Vert">
+      <w:tblPr/>
+      <w:tcPr>
+        <w:tcBorders>
+          <w:left w:val="nil"/>
+          <w:right w:val="nil"/>
+          <w:insideH w:val="nil"/>
+          <w:insideV w:val="nil"/>
+        </w:tcBorders>
+        <w:shd w:val="clear" w:color="auto" w:fill="FDE4D0" w:themeFill="accent6" w:themeFillTint="3F"/>
+      </w:tcPr>
+    </w:tblStylePr>
+    <w:tblStylePr w:type="band1Horz">
+      <w:tblPr/>
+      <w:tcPr>
+        <w:tcBorders>
+          <w:left w:val="nil"/>
+          <w:right w:val="nil"/>
+          <w:insideH w:val="nil"/>
+          <w:insideV w:val="nil"/>
+        </w:tcBorders>
+        <w:shd w:val="clear" w:color="auto" w:fill="FDE4D0" w:themeFill="accent6" w:themeFillTint="3F"/>
+      </w:tcPr>
+    </w:tblStylePr>
+  </w:style>
+  <w:style w:type="table" w:styleId="LightList">
+    <w:name w:val="Light List"/>
+    <w:basedOn w:val="TableNormal"/>
+    <w:uiPriority w:val="61"/>
+    <w:rsid w:val="00E17358"/>
+    <w:pPr>
+      <w:spacing w:after="0" w:line="240" w:lineRule="auto"/>
+    </w:pPr>
+    <w:tblPr>
+      <w:tblStyleRowBandSize w:val="1"/>
+      <w:tblStyleColBandSize w:val="1"/>
+      <w:tblInd w:w="0" w:type="dxa"/>
+      <w:tblBorders>
+        <w:top w:val="single" w:sz="8" w:space="0" w:color="000000" w:themeColor="text1"/>
+        <w:left w:val="single" w:sz="8" w:space="0" w:color="000000" w:themeColor="text1"/>
+        <w:bottom w:val="single" w:sz="8" w:space="0" w:color="000000" w:themeColor="text1"/>
+        <w:right w:val="single" w:sz="8" w:space="0" w:color="000000" w:themeColor="text1"/>
+      </w:tblBorders>
+      <w:tblCellMar>
+        <w:top w:w="0" w:type="dxa"/>
+        <w:left w:w="108" w:type="dxa"/>
+        <w:bottom w:w="0" w:type="dxa"/>
+        <w:right w:w="108" w:type="dxa"/>
+      </w:tblCellMar>
+    </w:tblPr>
+    <w:tblStylePr w:type="firstRow">
+      <w:pPr>
+        <w:spacing w:before="0" w:after="0" w:line="240" w:lineRule="auto"/>
+      </w:pPr>
+      <w:rPr>
+        <w:b/>
+        <w:bCs/>
+        <w:color w:val="FFFFFF" w:themeColor="background1"/>
+      </w:rPr>
+      <w:tblPr/>
+      <w:tcPr>
+        <w:shd w:val="clear" w:color="auto" w:fill="000000" w:themeFill="text1"/>
+      </w:tcPr>
+    </w:tblStylePr>
+    <w:tblStylePr w:type="lastRow">
+      <w:pPr>
+        <w:spacing w:before="0" w:after="0" w:line="240" w:lineRule="auto"/>
+      </w:pPr>
+      <w:rPr>
+        <w:b/>
+        <w:bCs/>
+      </w:rPr>
+      <w:tblPr/>
+      <w:tcPr>
+        <w:tcBorders>
+          <w:top w:val="double" w:sz="6" w:space="0" w:color="000000" w:themeColor="text1"/>
+          <w:left w:val="single" w:sz="8" w:space="0" w:color="000000" w:themeColor="text1"/>
+          <w:bottom w:val="single" w:sz="8" w:space="0" w:color="000000" w:themeColor="text1"/>
+          <w:right w:val="single" w:sz="8" w:space="0" w:color="000000" w:themeColor="text1"/>
+        </w:tcBorders>
+      </w:tcPr>
+    </w:tblStylePr>
+    <w:tblStylePr w:type="firstCol">
+      <w:rPr>
+        <w:b/>
+        <w:bCs/>
+      </w:rPr>
+    </w:tblStylePr>
+    <w:tblStylePr w:type="lastCol">
+      <w:rPr>
+        <w:b/>
+        <w:bCs/>
+      </w:rPr>
+    </w:tblStylePr>
+    <w:tblStylePr w:type="band1Vert">
+      <w:tblPr/>
+      <w:tcPr>
+        <w:tcBorders>
+          <w:top w:val="single" w:sz="8" w:space="0" w:color="000000" w:themeColor="text1"/>
+          <w:left w:val="single" w:sz="8" w:space="0" w:color="000000" w:themeColor="text1"/>
+          <w:bottom w:val="single" w:sz="8" w:space="0" w:color="000000" w:themeColor="text1"/>
+          <w:right w:val="single" w:sz="8" w:space="0" w:color="000000" w:themeColor="text1"/>
+        </w:tcBorders>
+      </w:tcPr>
+    </w:tblStylePr>
+    <w:tblStylePr w:type="band1Horz">
+      <w:tblPr/>
+      <w:tcPr>
+        <w:tcBorders>
+          <w:top w:val="single" w:sz="8" w:space="0" w:color="000000" w:themeColor="text1"/>
+          <w:left w:val="single" w:sz="8" w:space="0" w:color="000000" w:themeColor="text1"/>
+          <w:bottom w:val="single" w:sz="8" w:space="0" w:color="000000" w:themeColor="text1"/>
+          <w:right w:val="single" w:sz="8" w:space="0" w:color="000000" w:themeColor="text1"/>
+        </w:tcBorders>
+      </w:tcPr>
+    </w:tblStylePr>
+  </w:style>
+  <w:style w:type="table" w:styleId="MediumShading1">
+    <w:name w:val="Medium Shading 1"/>
+    <w:basedOn w:val="TableNormal"/>
+    <w:uiPriority w:val="63"/>
+    <w:rsid w:val="00E17358"/>
+    <w:pPr>
+      <w:spacing w:after="0" w:line="240" w:lineRule="auto"/>
+    </w:pPr>
+    <w:tblPr>
+      <w:tblStyleRowBandSize w:val="1"/>
+      <w:tblStyleColBandSize w:val="1"/>
+      <w:tblInd w:w="0" w:type="dxa"/>
+      <w:tblBorders>
+        <w:top w:val="single" w:sz="8" w:space="0" w:color="404040" w:themeColor="text1" w:themeTint="BF"/>
+        <w:left w:val="single" w:sz="8" w:space="0" w:color="404040" w:themeColor="text1" w:themeTint="BF"/>
+        <w:bottom w:val="single" w:sz="8" w:space="0" w:color="404040" w:themeColor="text1" w:themeTint="BF"/>
+        <w:right w:val="single" w:sz="8" w:space="0" w:color="404040" w:themeColor="text1" w:themeTint="BF"/>
+        <w:insideH w:val="single" w:sz="8" w:space="0" w:color="404040" w:themeColor="text1" w:themeTint="BF"/>
+      </w:tblBorders>
+      <w:tblCellMar>
+        <w:top w:w="0" w:type="dxa"/>
+        <w:left w:w="108" w:type="dxa"/>
+        <w:bottom w:w="0" w:type="dxa"/>
+        <w:right w:w="108" w:type="dxa"/>
+      </w:tblCellMar>
+    </w:tblPr>
+    <w:tblStylePr w:type="firstRow">
+      <w:pPr>
+        <w:spacing w:before="0" w:after="0" w:line="240" w:lineRule="auto"/>
+      </w:pPr>
+      <w:rPr>
+        <w:b/>
+        <w:bCs/>
+        <w:color w:val="FFFFFF" w:themeColor="background1"/>
+      </w:rPr>
+      <w:tblPr/>
+      <w:tcPr>
+        <w:tcBorders>
+          <w:top w:val="single" w:sz="8" w:space="0" w:color="404040" w:themeColor="text1" w:themeTint="BF"/>
+          <w:left w:val="single" w:sz="8" w:space="0" w:color="404040" w:themeColor="text1" w:themeTint="BF"/>
+          <w:bottom w:val="single" w:sz="8" w:space="0" w:color="404040" w:themeColor="text1" w:themeTint="BF"/>
+          <w:right w:val="single" w:sz="8" w:space="0" w:color="404040" w:themeColor="text1" w:themeTint="BF"/>
+          <w:insideH w:val="nil"/>
+          <w:insideV w:val="nil"/>
+        </w:tcBorders>
+        <w:shd w:val="clear" w:color="auto" w:fill="000000" w:themeFill="text1"/>
+      </w:tcPr>
+    </w:tblStylePr>
+    <w:tblStylePr w:type="lastRow">
+      <w:pPr>
+        <w:spacing w:before="0" w:after="0" w:line="240" w:lineRule="auto"/>
+      </w:pPr>
+      <w:rPr>
+        <w:b/>
+        <w:bCs/>
+      </w:rPr>
+      <w:tblPr/>
+      <w:tcPr>
+        <w:tcBorders>
+          <w:top w:val="double" w:sz="6" w:space="0" w:color="404040" w:themeColor="text1" w:themeTint="BF"/>
+          <w:left w:val="single" w:sz="8" w:space="0" w:color="404040" w:themeColor="text1" w:themeTint="BF"/>
+          <w:bottom w:val="single" w:sz="8" w:space="0" w:color="404040" w:themeColor="text1" w:themeTint="BF"/>
+          <w:right w:val="single" w:sz="8" w:space="0" w:color="404040" w:themeColor="text1" w:themeTint="BF"/>
+          <w:insideH w:val="nil"/>
+          <w:insideV w:val="nil"/>
+        </w:tcBorders>
+      </w:tcPr>
+    </w:tblStylePr>
+    <w:tblStylePr w:type="firstCol">
+      <w:rPr>
+        <w:b/>
+        <w:bCs/>
+      </w:rPr>
+    </w:tblStylePr>
+    <w:tblStylePr w:type="lastCol">
+      <w:rPr>
+        <w:b/>
+        <w:bCs/>
+      </w:rPr>
+    </w:tblStylePr>
+    <w:tblStylePr w:type="band1Vert">
+      <w:tblPr/>
+      <w:tcPr>
+        <w:shd w:val="clear" w:color="auto" w:fill="C0C0C0" w:themeFill="text1" w:themeFillTint="3F"/>
+      </w:tcPr>
+    </w:tblStylePr>
+    <w:tblStylePr w:type="band1Horz">
+      <w:tblPr/>
+      <w:tcPr>
+        <w:tcBorders>
+          <w:insideH w:val="nil"/>
+          <w:insideV w:val="nil"/>
+        </w:tcBorders>
+        <w:shd w:val="clear" w:color="auto" w:fill="C0C0C0" w:themeFill="text1" w:themeFillTint="3F"/>
+      </w:tcPr>
+    </w:tblStylePr>
+    <w:tblStylePr w:type="band2Horz">
+      <w:tblPr/>
+      <w:tcPr>
+        <w:tcBorders>
+          <w:insideH w:val="nil"/>
+          <w:insideV w:val="nil"/>
+        </w:tcBorders>
+      </w:tcPr>
+    </w:tblStylePr>
+  </w:style>
+  <w:style w:type="table" w:styleId="MediumShading2">
+    <w:name w:val="Medium Shading 2"/>
+    <w:basedOn w:val="TableNormal"/>
+    <w:uiPriority w:val="64"/>
+    <w:rsid w:val="00E17358"/>
+    <w:pPr>
+      <w:spacing w:after="0" w:line="240" w:lineRule="auto"/>
+    </w:pPr>
+    <w:tblPr>
+      <w:tblStyleRowBandSize w:val="1"/>
+      <w:tblStyleColBandSize w:val="1"/>
+      <w:tblInd w:w="0" w:type="dxa"/>
+      <w:tblBorders>
+        <w:top w:val="single" w:sz="18" w:space="0" w:color="auto"/>
+        <w:bottom w:val="single" w:sz="18" w:space="0" w:color="auto"/>
+      </w:tblBorders>
+      <w:tblCellMar>
+        <w:top w:w="0" w:type="dxa"/>
+        <w:left w:w="108" w:type="dxa"/>
+        <w:bottom w:w="0" w:type="dxa"/>
+        <w:right w:w="108" w:type="dxa"/>
+      </w:tblCellMar>
+    </w:tblPr>
+    <w:tblStylePr w:type="firstRow">
+      <w:pPr>
+        <w:spacing w:before="0" w:after="0" w:line="240" w:lineRule="auto"/>
+      </w:pPr>
+      <w:rPr>
+        <w:b/>
+        <w:bCs/>
+        <w:color w:val="FFFFFF" w:themeColor="background1"/>
+      </w:rPr>
+      <w:tblPr/>
+      <w:tcPr>
+        <w:tcBorders>
+          <w:top w:val="single" w:sz="18" w:space="0" w:color="auto"/>
+          <w:left w:val="nil"/>
+          <w:bottom w:val="single" w:sz="18" w:space="0" w:color="auto"/>
+          <w:right w:val="nil"/>
+          <w:insideH w:val="nil"/>
+          <w:insideV w:val="nil"/>
+        </w:tcBorders>
+        <w:shd w:val="clear" w:color="auto" w:fill="000000" w:themeFill="text1"/>
+      </w:tcPr>
+    </w:tblStylePr>
+    <w:tblStylePr w:type="lastRow">
+      <w:pPr>
+        <w:spacing w:before="0" w:after="0" w:line="240" w:lineRule="auto"/>
+      </w:pPr>
+      <w:rPr>
+        <w:color w:val="auto"/>
+      </w:rPr>
+      <w:tblPr/>
+      <w:tcPr>
+        <w:tcBorders>
+          <w:top w:val="double" w:sz="6" w:space="0" w:color="auto"/>
+          <w:left w:val="nil"/>
+          <w:bottom w:val="single" w:sz="18" w:space="0" w:color="auto"/>
+          <w:right w:val="nil"/>
+          <w:insideH w:val="nil"/>
+          <w:insideV w:val="nil"/>
+        </w:tcBorders>
+        <w:shd w:val="clear" w:color="auto" w:fill="FFFFFF" w:themeFill="background1"/>
+      </w:tcPr>
+    </w:tblStylePr>
+    <w:tblStylePr w:type="firstCol">
+      <w:rPr>
+        <w:b/>
+        <w:bCs/>
+        <w:color w:val="FFFFFF" w:themeColor="background1"/>
+      </w:rPr>
+      <w:tblPr/>
+      <w:tcPr>
+        <w:tcBorders>
+          <w:top w:val="nil"/>
+          <w:left w:val="nil"/>
+          <w:bottom w:val="single" w:sz="18" w:space="0" w:color="auto"/>
+          <w:right w:val="nil"/>
+          <w:insideH w:val="nil"/>
+          <w:insideV w:val="nil"/>
+        </w:tcBorders>
+        <w:shd w:val="clear" w:color="auto" w:fill="000000" w:themeFill="text1"/>
+      </w:tcPr>
+    </w:tblStylePr>
+    <w:tblStylePr w:type="lastCol">
+      <w:rPr>
+        <w:b/>
+        <w:bCs/>
+        <w:color w:val="FFFFFF" w:themeColor="background1"/>
+      </w:rPr>
+      <w:tblPr/>
+      <w:tcPr>
+        <w:tcBorders>
+          <w:left w:val="nil"/>
+          <w:right w:val="nil"/>
+          <w:insideH w:val="nil"/>
+          <w:insideV w:val="nil"/>
+        </w:tcBorders>
+        <w:shd w:val="clear" w:color="auto" w:fill="000000" w:themeFill="text1"/>
+      </w:tcPr>
+    </w:tblStylePr>
+    <w:tblStylePr w:type="band1Vert">
+      <w:tblPr/>
+      <w:tcPr>
+        <w:tcBorders>
+          <w:left w:val="nil"/>
+          <w:right w:val="nil"/>
+          <w:insideH w:val="nil"/>
+          <w:insideV w:val="nil"/>
+        </w:tcBorders>
+        <w:shd w:val="clear" w:color="auto" w:fill="D8D8D8" w:themeFill="background1" w:themeFillShade="D8"/>
+      </w:tcPr>
+    </w:tblStylePr>
+    <w:tblStylePr w:type="band1Horz">
+      <w:tblPr/>
+      <w:tcPr>
+        <w:shd w:val="clear" w:color="auto" w:fill="D8D8D8" w:themeFill="background1" w:themeFillShade="D8"/>
+      </w:tcPr>
+    </w:tblStylePr>
+    <w:tblStylePr w:type="neCell">
+      <w:tblPr/>
+      <w:tcPr>
+        <w:tcBorders>
+          <w:top w:val="single" w:sz="18" w:space="0" w:color="auto"/>
+          <w:left w:val="nil"/>
+          <w:bottom w:val="single" w:sz="18" w:space="0" w:color="auto"/>
+          <w:right w:val="nil"/>
+          <w:insideH w:val="nil"/>
+          <w:insideV w:val="nil"/>
+        </w:tcBorders>
+      </w:tcPr>
+    </w:tblStylePr>
+    <w:tblStylePr w:type="nwCell">
+      <w:rPr>
+        <w:color w:val="FFFFFF" w:themeColor="background1"/>
+      </w:rPr>
+      <w:tblPr/>
+      <w:tcPr>
+        <w:tcBorders>
+          <w:top w:val="single" w:sz="18" w:space="0" w:color="auto"/>
+          <w:left w:val="nil"/>
+          <w:bottom w:val="single" w:sz="18" w:space="0" w:color="auto"/>
+          <w:right w:val="nil"/>
+          <w:insideH w:val="nil"/>
+          <w:insideV w:val="nil"/>
+        </w:tcBorders>
+      </w:tcPr>
+    </w:tblStylePr>
+  </w:style>
+  <w:style w:type="table" w:styleId="MediumGrid1">
+    <w:name w:val="Medium Grid 1"/>
+    <w:basedOn w:val="TableNormal"/>
+    <w:uiPriority w:val="67"/>
+    <w:rsid w:val="00E17358"/>
+    <w:pPr>
+      <w:spacing w:after="0" w:line="240" w:lineRule="auto"/>
+    </w:pPr>
+    <w:tblPr>
+      <w:tblStyleRowBandSize w:val="1"/>
+      <w:tblStyleColBandSize w:val="1"/>
+      <w:tblInd w:w="0" w:type="dxa"/>
+      <w:tblBorders>
+        <w:top w:val="single" w:sz="8" w:space="0" w:color="404040" w:themeColor="text1" w:themeTint="BF"/>
+        <w:left w:val="single" w:sz="8" w:space="0" w:color="404040" w:themeColor="text1" w:themeTint="BF"/>
+        <w:bottom w:val="single" w:sz="8" w:space="0" w:color="404040" w:themeColor="text1" w:themeTint="BF"/>
+        <w:right w:val="single" w:sz="8" w:space="0" w:color="404040" w:themeColor="text1" w:themeTint="BF"/>
+        <w:insideH w:val="single" w:sz="8" w:space="0" w:color="404040" w:themeColor="text1" w:themeTint="BF"/>
+        <w:insideV w:val="single" w:sz="8" w:space="0" w:color="404040" w:themeColor="text1" w:themeTint="BF"/>
+      </w:tblBorders>
+      <w:tblCellMar>
+        <w:top w:w="0" w:type="dxa"/>
+        <w:left w:w="108" w:type="dxa"/>
+        <w:bottom w:w="0" w:type="dxa"/>
+        <w:right w:w="108" w:type="dxa"/>
+      </w:tblCellMar>
+    </w:tblPr>
+    <w:tcPr>
+      <w:shd w:val="clear" w:color="auto" w:fill="C0C0C0" w:themeFill="text1" w:themeFillTint="3F"/>
+    </w:tcPr>
+    <w:tblStylePr w:type="firstRow">
+      <w:rPr>
+        <w:b/>
+        <w:bCs/>
+      </w:rPr>
+    </w:tblStylePr>
+    <w:tblStylePr w:type="lastRow">
+      <w:rPr>
+        <w:b/>
+        <w:bCs/>
+      </w:rPr>
+      <w:tblPr/>
+      <w:tcPr>
+        <w:tcBorders>
+          <w:top w:val="single" w:sz="18" w:space="0" w:color="404040" w:themeColor="text1" w:themeTint="BF"/>
+        </w:tcBorders>
+      </w:tcPr>
+    </w:tblStylePr>
+    <w:tblStylePr w:type="firstCol">
+      <w:rPr>
+        <w:b/>
+        <w:bCs/>
+      </w:rPr>
+    </w:tblStylePr>
+    <w:tblStylePr w:type="lastCol">
+      <w:rPr>
+        <w:b/>
+        <w:bCs/>
+      </w:rPr>
+    </w:tblStylePr>
+    <w:tblStylePr w:type="band1Vert">
+      <w:tblPr/>
+      <w:tcPr>
+        <w:shd w:val="clear" w:color="auto" w:fill="808080" w:themeFill="text1" w:themeFillTint="7F"/>
+      </w:tcPr>
+    </w:tblStylePr>
+    <w:tblStylePr w:type="band1Horz">
+      <w:tblPr/>
+      <w:tcPr>
+        <w:shd w:val="clear" w:color="auto" w:fill="808080" w:themeFill="text1" w:themeFillTint="7F"/>
+      </w:tcPr>
+    </w:tblStylePr>
+  </w:style>
+  <w:style w:type="table" w:styleId="MediumGrid1-Accent1">
+    <w:name w:val="Medium Grid 1 Accent 1"/>
+    <w:basedOn w:val="TableNormal"/>
+    <w:uiPriority w:val="67"/>
+    <w:rsid w:val="00E17358"/>
+    <w:pPr>
+      <w:spacing w:after="0" w:line="240" w:lineRule="auto"/>
+    </w:pPr>
+    <w:tblPr>
+      <w:tblStyleRowBandSize w:val="1"/>
+      <w:tblStyleColBandSize w:val="1"/>
+      <w:tblInd w:w="0" w:type="dxa"/>
+      <w:tblBorders>
+        <w:top w:val="single" w:sz="8" w:space="0" w:color="7BA0CD" w:themeColor="accent1" w:themeTint="BF"/>
+        <w:left w:val="single" w:sz="8" w:space="0" w:color="7BA0CD" w:themeColor="accent1" w:themeTint="BF"/>
+        <w:bottom w:val="single" w:sz="8" w:space="0" w:color="7BA0CD" w:themeColor="accent1" w:themeTint="BF"/>
+        <w:right w:val="single" w:sz="8" w:space="0" w:color="7BA0CD" w:themeColor="accent1" w:themeTint="BF"/>
+        <w:insideH w:val="single" w:sz="8" w:space="0" w:color="7BA0CD" w:themeColor="accent1" w:themeTint="BF"/>
+        <w:insideV w:val="single" w:sz="8" w:space="0" w:color="7BA0CD" w:themeColor="accent1" w:themeTint="BF"/>
+      </w:tblBorders>
+      <w:tblCellMar>
+        <w:top w:w="0" w:type="dxa"/>
+        <w:left w:w="108" w:type="dxa"/>
+        <w:bottom w:w="0" w:type="dxa"/>
+        <w:right w:w="108" w:type="dxa"/>
+      </w:tblCellMar>
+    </w:tblPr>
+    <w:tcPr>
+      <w:shd w:val="clear" w:color="auto" w:fill="D3DFEE" w:themeFill="accent1" w:themeFillTint="3F"/>
+    </w:tcPr>
+    <w:tblStylePr w:type="firstRow">
+      <w:rPr>
+        <w:b/>
+        <w:bCs/>
+      </w:rPr>
+    </w:tblStylePr>
+    <w:tblStylePr w:type="lastRow">
+      <w:rPr>
+        <w:b/>
+        <w:bCs/>
+      </w:rPr>
+      <w:tblPr/>
+      <w:tcPr>
+        <w:tcBorders>
+          <w:top w:val="single" w:sz="18" w:space="0" w:color="7BA0CD" w:themeColor="accent1" w:themeTint="BF"/>
+        </w:tcBorders>
+      </w:tcPr>
+    </w:tblStylePr>
+    <w:tblStylePr w:type="firstCol">
+      <w:rPr>
+        <w:b/>
+        <w:bCs/>
+      </w:rPr>
+    </w:tblStylePr>
+    <w:tblStylePr w:type="lastCol">
+      <w:rPr>
+        <w:b/>
+        <w:bCs/>
+      </w:rPr>
+    </w:tblStylePr>
+    <w:tblStylePr w:type="band1Vert">
+      <w:tblPr/>
+      <w:tcPr>
+        <w:shd w:val="clear" w:color="auto" w:fill="A7BFDE" w:themeFill="accent1" w:themeFillTint="7F"/>
+      </w:tcPr>
+    </w:tblStylePr>
+    <w:tblStylePr w:type="band1Horz">
+      <w:tblPr/>
+      <w:tcPr>
+        <w:shd w:val="clear" w:color="auto" w:fill="A7BFDE" w:themeFill="accent1" w:themeFillTint="7F"/>
+      </w:tcPr>
+    </w:tblStylePr>
+  </w:style>
+  <w:style w:type="paragraph" w:styleId="Title">
+    <w:name w:val="Title"/>
+    <w:basedOn w:val="Normal"/>
+    <w:next w:val="Normal"/>
+    <w:link w:val="TitleChar"/>
+    <w:uiPriority w:val="10"/>
+    <w:qFormat/>
+    <w:rsid w:val="005B633A"/>
+    <w:pPr>
+      <w:pBdr>
+        <w:bottom w:val="single" w:sz="8" w:space="4" w:color="4F81BD" w:themeColor="accent1"/>
+      </w:pBdr>
+      <w:spacing w:after="300" w:line="240" w:lineRule="auto"/>
+      <w:contextualSpacing/>
+    </w:pPr>
+    <w:rPr>
+      <w:rFonts w:asciiTheme="majorHAnsi" w:eastAsiaTheme="majorEastAsia" w:hAnsiTheme="majorHAnsi" w:cstheme="majorBidi"/>
+      <w:color w:val="17365D" w:themeColor="text2" w:themeShade="BF"/>
+      <w:spacing w:val="5"/>
+      <w:kern w:val="28"/>
+      <w:sz w:val="52"/>
+      <w:szCs w:val="52"/>
+    </w:rPr>
+  </w:style>
+  <w:style w:type="character" w:customStyle="1" w:styleId="TitleChar">
+    <w:name w:val="Title Char"/>
+    <w:basedOn w:val="DefaultParagraphFont"/>
+    <w:link w:val="Title"/>
+    <w:uiPriority w:val="10"/>
+    <w:rsid w:val="005B633A"/>
+    <w:rPr>
+      <w:rFonts w:asciiTheme="majorHAnsi" w:eastAsiaTheme="majorEastAsia" w:hAnsiTheme="majorHAnsi" w:cstheme="majorBidi"/>
+      <w:color w:val="17365D" w:themeColor="text2" w:themeShade="BF"/>
+      <w:spacing w:val="5"/>
+      <w:kern w:val="28"/>
+      <w:sz w:val="52"/>
+      <w:szCs w:val="52"/>
+    </w:rPr>
   </w:style>
 </w:styles>
 </file>

</xml_diff>

<commit_message>
nearly finished report :/
</commit_message>
<xml_diff>
--- a/project report.docx
+++ b/project report.docx
@@ -277,27 +277,14 @@
                             <w:r>
                               <w:t xml:space="preserve">Figure </w:t>
                             </w:r>
-                            <w:r>
-                              <w:fldChar w:fldCharType="begin"/>
-                            </w:r>
-                            <w:r>
-                              <w:instrText xml:space="preserve"> SEQ Figure \* ARABIC </w:instrText>
-                            </w:r>
-                            <w:r>
-                              <w:fldChar w:fldCharType="separate"/>
-                            </w:r>
-                            <w:r>
-                              <w:rPr>
-                                <w:noProof/>
-                              </w:rPr>
-                              <w:t>1</w:t>
-                            </w:r>
-                            <w:r>
-                              <w:rPr>
-                                <w:noProof/>
-                              </w:rPr>
-                              <w:fldChar w:fldCharType="end"/>
-                            </w:r>
+                            <w:fldSimple w:instr=" SEQ Figure \* ARABIC ">
+                              <w:r>
+                                <w:rPr>
+                                  <w:noProof/>
+                                </w:rPr>
+                                <w:t>1</w:t>
+                              </w:r>
+                            </w:fldSimple>
                             <w:r>
                               <w:t xml:space="preserve"> Gameplay screenshot</w:t>
                             </w:r>
@@ -335,27 +322,14 @@
                       <w:r>
                         <w:t xml:space="preserve">Figure </w:t>
                       </w:r>
-                      <w:r>
-                        <w:fldChar w:fldCharType="begin"/>
-                      </w:r>
-                      <w:r>
-                        <w:instrText xml:space="preserve"> SEQ Figure \* ARABIC </w:instrText>
-                      </w:r>
-                      <w:r>
-                        <w:fldChar w:fldCharType="separate"/>
-                      </w:r>
-                      <w:r>
-                        <w:rPr>
-                          <w:noProof/>
-                        </w:rPr>
-                        <w:t>1</w:t>
-                      </w:r>
-                      <w:r>
-                        <w:rPr>
-                          <w:noProof/>
-                        </w:rPr>
-                        <w:fldChar w:fldCharType="end"/>
-                      </w:r>
+                      <w:fldSimple w:instr=" SEQ Figure \* ARABIC ">
+                        <w:r>
+                          <w:rPr>
+                            <w:noProof/>
+                          </w:rPr>
+                          <w:t>1</w:t>
+                        </w:r>
+                      </w:fldSimple>
                       <w:r>
                         <w:t xml:space="preserve"> Gameplay screenshot</w:t>
                       </w:r>
@@ -429,27 +403,14 @@
                             <w:r>
                               <w:t xml:space="preserve">Figure </w:t>
                             </w:r>
-                            <w:r>
-                              <w:fldChar w:fldCharType="begin"/>
-                            </w:r>
-                            <w:r>
-                              <w:instrText xml:space="preserve"> SEQ Figure \* ARABIC </w:instrText>
-                            </w:r>
-                            <w:r>
-                              <w:fldChar w:fldCharType="separate"/>
-                            </w:r>
-                            <w:r>
-                              <w:rPr>
-                                <w:noProof/>
-                              </w:rPr>
-                              <w:t>2</w:t>
-                            </w:r>
-                            <w:r>
-                              <w:rPr>
-                                <w:noProof/>
-                              </w:rPr>
-                              <w:fldChar w:fldCharType="end"/>
-                            </w:r>
+                            <w:fldSimple w:instr=" SEQ Figure \* ARABIC ">
+                              <w:r>
+                                <w:rPr>
+                                  <w:noProof/>
+                                </w:rPr>
+                                <w:t>2</w:t>
+                              </w:r>
+                            </w:fldSimple>
                             <w:r>
                               <w:t xml:space="preserve"> – Gunship Galaxy opening menu, unpolished</w:t>
                             </w:r>
@@ -483,27 +444,14 @@
                       <w:r>
                         <w:t xml:space="preserve">Figure </w:t>
                       </w:r>
-                      <w:r>
-                        <w:fldChar w:fldCharType="begin"/>
-                      </w:r>
-                      <w:r>
-                        <w:instrText xml:space="preserve"> SEQ Figure \* ARABIC </w:instrText>
-                      </w:r>
-                      <w:r>
-                        <w:fldChar w:fldCharType="separate"/>
-                      </w:r>
-                      <w:r>
-                        <w:rPr>
-                          <w:noProof/>
-                        </w:rPr>
-                        <w:t>2</w:t>
-                      </w:r>
-                      <w:r>
-                        <w:rPr>
-                          <w:noProof/>
-                        </w:rPr>
-                        <w:fldChar w:fldCharType="end"/>
-                      </w:r>
+                      <w:fldSimple w:instr=" SEQ Figure \* ARABIC ">
+                        <w:r>
+                          <w:rPr>
+                            <w:noProof/>
+                          </w:rPr>
+                          <w:t>2</w:t>
+                        </w:r>
+                      </w:fldSimple>
                       <w:r>
                         <w:t xml:space="preserve"> – Gunship Galaxy opening menu, unpolished</w:t>
                       </w:r>
@@ -1275,8 +1223,6 @@
       <w:r>
         <w:t>sion for logged-in users.)</w:t>
       </w:r>
-      <w:bookmarkStart w:id="0" w:name="_GoBack"/>
-      <w:bookmarkEnd w:id="0"/>
     </w:p>
     <w:p>
       <w:pPr>
@@ -1685,8 +1631,16 @@
           </w:tcPr>
           <w:p>
             <w:pPr>
+              <w:pStyle w:val="ListParagraph"/>
+              <w:numPr>
+                <w:ilvl w:val="0"/>
+                <w:numId w:val="9"/>
+              </w:numPr>
               <w:cnfStyle w:val="000000100000" w:firstRow="0" w:lastRow="0" w:firstColumn="0" w:lastColumn="0" w:oddVBand="0" w:evenVBand="0" w:oddHBand="1" w:evenHBand="0" w:firstRowFirstColumn="0" w:firstRowLastColumn="0" w:lastRowFirstColumn="0" w:lastRowLastColumn="0"/>
             </w:pPr>
+            <w:r>
+              <w:t>Login design</w:t>
+            </w:r>
           </w:p>
         </w:tc>
       </w:tr>
@@ -1793,8 +1747,16 @@
           </w:tcPr>
           <w:p>
             <w:pPr>
+              <w:pStyle w:val="ListParagraph"/>
+              <w:numPr>
+                <w:ilvl w:val="0"/>
+                <w:numId w:val="6"/>
+              </w:numPr>
               <w:cnfStyle w:val="000000000000" w:firstRow="0" w:lastRow="0" w:firstColumn="0" w:lastColumn="0" w:oddVBand="0" w:evenVBand="0" w:oddHBand="0" w:evenHBand="0" w:firstRowFirstColumn="0" w:firstRowLastColumn="0" w:lastRowFirstColumn="0" w:lastRowLastColumn="0"/>
             </w:pPr>
+            <w:r>
+              <w:t>Basic websocket support</w:t>
+            </w:r>
           </w:p>
         </w:tc>
       </w:tr>
@@ -1920,8 +1882,16 @@
           </w:tcPr>
           <w:p>
             <w:pPr>
+              <w:pStyle w:val="ListParagraph"/>
+              <w:numPr>
+                <w:ilvl w:val="0"/>
+                <w:numId w:val="10"/>
+              </w:numPr>
               <w:cnfStyle w:val="000000000000" w:firstRow="0" w:lastRow="0" w:firstColumn="0" w:lastColumn="0" w:oddVBand="0" w:evenVBand="0" w:oddHBand="0" w:evenHBand="0" w:firstRowFirstColumn="0" w:firstRowLastColumn="0" w:lastRowFirstColumn="0" w:lastRowLastColumn="0"/>
             </w:pPr>
+            <w:r>
+              <w:t>Login errors</w:t>
+            </w:r>
           </w:p>
         </w:tc>
       </w:tr>
@@ -2339,7 +2309,48 @@
         <w:jc w:val="both"/>
       </w:pPr>
     </w:p>
+    <w:p>
+      <w:pPr>
+        <w:jc w:val="both"/>
+      </w:pPr>
+      <w:r>
+        <w:lastRenderedPageBreak/>
+        <w:t xml:space="preserve">There would be no problems releasing our program, as the MIT license allows us the freedom to distribute all the external software we’ve used. All assets </w:t>
+      </w:r>
+      <w:r>
+        <w:t xml:space="preserve">(sound/graphics) </w:t>
+      </w:r>
+      <w:r>
+        <w:t xml:space="preserve">were created by us, </w:t>
+      </w:r>
+      <w:r>
+        <w:t>so there is no need to worry about copyright in that domain either.</w:t>
+      </w:r>
+    </w:p>
+    <w:p>
+      <w:pPr>
+        <w:jc w:val="both"/>
+      </w:pPr>
+    </w:p>
+    <w:p>
+      <w:pPr>
+        <w:pStyle w:val="Heading1"/>
+      </w:pPr>
+      <w:r>
+        <w:t>Conclusion</w:t>
+      </w:r>
+    </w:p>
     <w:p/>
+    <w:p>
+      <w:r>
+        <w:t xml:space="preserve">The main thing we have learnt over the course of our project is that </w:t>
+      </w:r>
+      <w:r>
+        <w:t>...</w:t>
+      </w:r>
+      <w:bookmarkStart w:id="0" w:name="_GoBack"/>
+      <w:bookmarkEnd w:id="0"/>
+    </w:p>
     <w:sectPr>
       <w:pgSz w:w="11906" w:h="16838"/>
       <w:pgMar w:top="1440" w:right="1440" w:bottom="1440" w:left="1440" w:header="708" w:footer="708" w:gutter="0"/>
@@ -2742,9 +2753,122 @@
     </w:lvl>
   </w:abstractNum>
   <w:abstractNum w:abstractNumId="3">
+    <w:nsid w:val="48D72C43"/>
+    <w:multiLevelType w:val="hybridMultilevel"/>
+    <w:tmpl w:val="7F2888EC"/>
+    <w:lvl w:ilvl="0" w:tplc="08090001">
+      <w:start w:val="1"/>
+      <w:numFmt w:val="bullet"/>
+      <w:lvlText w:val=""/>
+      <w:lvlJc w:val="left"/>
+      <w:pPr>
+        <w:ind w:left="360" w:hanging="360"/>
+      </w:pPr>
+      <w:rPr>
+        <w:rFonts w:ascii="Symbol" w:hAnsi="Symbol" w:hint="default"/>
+      </w:rPr>
+    </w:lvl>
+    <w:lvl w:ilvl="1" w:tplc="08090003" w:tentative="1">
+      <w:start w:val="1"/>
+      <w:numFmt w:val="bullet"/>
+      <w:lvlText w:val="o"/>
+      <w:lvlJc w:val="left"/>
+      <w:pPr>
+        <w:ind w:left="1080" w:hanging="360"/>
+      </w:pPr>
+      <w:rPr>
+        <w:rFonts w:ascii="Courier New" w:hAnsi="Courier New" w:cs="Courier New" w:hint="default"/>
+      </w:rPr>
+    </w:lvl>
+    <w:lvl w:ilvl="2" w:tplc="08090005" w:tentative="1">
+      <w:start w:val="1"/>
+      <w:numFmt w:val="bullet"/>
+      <w:lvlText w:val=""/>
+      <w:lvlJc w:val="left"/>
+      <w:pPr>
+        <w:ind w:left="1800" w:hanging="360"/>
+      </w:pPr>
+      <w:rPr>
+        <w:rFonts w:ascii="Wingdings" w:hAnsi="Wingdings" w:hint="default"/>
+      </w:rPr>
+    </w:lvl>
+    <w:lvl w:ilvl="3" w:tplc="08090001" w:tentative="1">
+      <w:start w:val="1"/>
+      <w:numFmt w:val="bullet"/>
+      <w:lvlText w:val=""/>
+      <w:lvlJc w:val="left"/>
+      <w:pPr>
+        <w:ind w:left="2520" w:hanging="360"/>
+      </w:pPr>
+      <w:rPr>
+        <w:rFonts w:ascii="Symbol" w:hAnsi="Symbol" w:hint="default"/>
+      </w:rPr>
+    </w:lvl>
+    <w:lvl w:ilvl="4" w:tplc="08090003" w:tentative="1">
+      <w:start w:val="1"/>
+      <w:numFmt w:val="bullet"/>
+      <w:lvlText w:val="o"/>
+      <w:lvlJc w:val="left"/>
+      <w:pPr>
+        <w:ind w:left="3240" w:hanging="360"/>
+      </w:pPr>
+      <w:rPr>
+        <w:rFonts w:ascii="Courier New" w:hAnsi="Courier New" w:cs="Courier New" w:hint="default"/>
+      </w:rPr>
+    </w:lvl>
+    <w:lvl w:ilvl="5" w:tplc="08090005" w:tentative="1">
+      <w:start w:val="1"/>
+      <w:numFmt w:val="bullet"/>
+      <w:lvlText w:val=""/>
+      <w:lvlJc w:val="left"/>
+      <w:pPr>
+        <w:ind w:left="3960" w:hanging="360"/>
+      </w:pPr>
+      <w:rPr>
+        <w:rFonts w:ascii="Wingdings" w:hAnsi="Wingdings" w:hint="default"/>
+      </w:rPr>
+    </w:lvl>
+    <w:lvl w:ilvl="6" w:tplc="08090001" w:tentative="1">
+      <w:start w:val="1"/>
+      <w:numFmt w:val="bullet"/>
+      <w:lvlText w:val=""/>
+      <w:lvlJc w:val="left"/>
+      <w:pPr>
+        <w:ind w:left="4680" w:hanging="360"/>
+      </w:pPr>
+      <w:rPr>
+        <w:rFonts w:ascii="Symbol" w:hAnsi="Symbol" w:hint="default"/>
+      </w:rPr>
+    </w:lvl>
+    <w:lvl w:ilvl="7" w:tplc="08090003" w:tentative="1">
+      <w:start w:val="1"/>
+      <w:numFmt w:val="bullet"/>
+      <w:lvlText w:val="o"/>
+      <w:lvlJc w:val="left"/>
+      <w:pPr>
+        <w:ind w:left="5400" w:hanging="360"/>
+      </w:pPr>
+      <w:rPr>
+        <w:rFonts w:ascii="Courier New" w:hAnsi="Courier New" w:cs="Courier New" w:hint="default"/>
+      </w:rPr>
+    </w:lvl>
+    <w:lvl w:ilvl="8" w:tplc="08090005" w:tentative="1">
+      <w:start w:val="1"/>
+      <w:numFmt w:val="bullet"/>
+      <w:lvlText w:val=""/>
+      <w:lvlJc w:val="left"/>
+      <w:pPr>
+        <w:ind w:left="6120" w:hanging="360"/>
+      </w:pPr>
+      <w:rPr>
+        <w:rFonts w:ascii="Wingdings" w:hAnsi="Wingdings" w:hint="default"/>
+      </w:rPr>
+    </w:lvl>
+  </w:abstractNum>
+  <w:abstractNum w:abstractNumId="4">
     <w:nsid w:val="4C4378A7"/>
     <w:multiLevelType w:val="hybridMultilevel"/>
-    <w:tmpl w:val="31C851F6"/>
+    <w:tmpl w:val="D8805FF0"/>
     <w:lvl w:ilvl="0" w:tplc="08090001">
       <w:start w:val="1"/>
       <w:numFmt w:val="bullet"/>
@@ -2854,7 +2978,7 @@
       </w:rPr>
     </w:lvl>
   </w:abstractNum>
-  <w:abstractNum w:abstractNumId="4">
+  <w:abstractNum w:abstractNumId="5">
     <w:nsid w:val="4D725571"/>
     <w:multiLevelType w:val="hybridMultilevel"/>
     <w:tmpl w:val="46EC235C"/>
@@ -2967,7 +3091,120 @@
       </w:rPr>
     </w:lvl>
   </w:abstractNum>
-  <w:abstractNum w:abstractNumId="5">
+  <w:abstractNum w:abstractNumId="6">
+    <w:nsid w:val="54DB15FC"/>
+    <w:multiLevelType w:val="hybridMultilevel"/>
+    <w:tmpl w:val="51824984"/>
+    <w:lvl w:ilvl="0" w:tplc="08090001">
+      <w:start w:val="1"/>
+      <w:numFmt w:val="bullet"/>
+      <w:lvlText w:val=""/>
+      <w:lvlJc w:val="left"/>
+      <w:pPr>
+        <w:ind w:left="360" w:hanging="360"/>
+      </w:pPr>
+      <w:rPr>
+        <w:rFonts w:ascii="Symbol" w:hAnsi="Symbol" w:hint="default"/>
+      </w:rPr>
+    </w:lvl>
+    <w:lvl w:ilvl="1" w:tplc="08090003" w:tentative="1">
+      <w:start w:val="1"/>
+      <w:numFmt w:val="bullet"/>
+      <w:lvlText w:val="o"/>
+      <w:lvlJc w:val="left"/>
+      <w:pPr>
+        <w:ind w:left="1080" w:hanging="360"/>
+      </w:pPr>
+      <w:rPr>
+        <w:rFonts w:ascii="Courier New" w:hAnsi="Courier New" w:cs="Courier New" w:hint="default"/>
+      </w:rPr>
+    </w:lvl>
+    <w:lvl w:ilvl="2" w:tplc="08090005" w:tentative="1">
+      <w:start w:val="1"/>
+      <w:numFmt w:val="bullet"/>
+      <w:lvlText w:val=""/>
+      <w:lvlJc w:val="left"/>
+      <w:pPr>
+        <w:ind w:left="1800" w:hanging="360"/>
+      </w:pPr>
+      <w:rPr>
+        <w:rFonts w:ascii="Wingdings" w:hAnsi="Wingdings" w:hint="default"/>
+      </w:rPr>
+    </w:lvl>
+    <w:lvl w:ilvl="3" w:tplc="08090001" w:tentative="1">
+      <w:start w:val="1"/>
+      <w:numFmt w:val="bullet"/>
+      <w:lvlText w:val=""/>
+      <w:lvlJc w:val="left"/>
+      <w:pPr>
+        <w:ind w:left="2520" w:hanging="360"/>
+      </w:pPr>
+      <w:rPr>
+        <w:rFonts w:ascii="Symbol" w:hAnsi="Symbol" w:hint="default"/>
+      </w:rPr>
+    </w:lvl>
+    <w:lvl w:ilvl="4" w:tplc="08090003" w:tentative="1">
+      <w:start w:val="1"/>
+      <w:numFmt w:val="bullet"/>
+      <w:lvlText w:val="o"/>
+      <w:lvlJc w:val="left"/>
+      <w:pPr>
+        <w:ind w:left="3240" w:hanging="360"/>
+      </w:pPr>
+      <w:rPr>
+        <w:rFonts w:ascii="Courier New" w:hAnsi="Courier New" w:cs="Courier New" w:hint="default"/>
+      </w:rPr>
+    </w:lvl>
+    <w:lvl w:ilvl="5" w:tplc="08090005" w:tentative="1">
+      <w:start w:val="1"/>
+      <w:numFmt w:val="bullet"/>
+      <w:lvlText w:val=""/>
+      <w:lvlJc w:val="left"/>
+      <w:pPr>
+        <w:ind w:left="3960" w:hanging="360"/>
+      </w:pPr>
+      <w:rPr>
+        <w:rFonts w:ascii="Wingdings" w:hAnsi="Wingdings" w:hint="default"/>
+      </w:rPr>
+    </w:lvl>
+    <w:lvl w:ilvl="6" w:tplc="08090001" w:tentative="1">
+      <w:start w:val="1"/>
+      <w:numFmt w:val="bullet"/>
+      <w:lvlText w:val=""/>
+      <w:lvlJc w:val="left"/>
+      <w:pPr>
+        <w:ind w:left="4680" w:hanging="360"/>
+      </w:pPr>
+      <w:rPr>
+        <w:rFonts w:ascii="Symbol" w:hAnsi="Symbol" w:hint="default"/>
+      </w:rPr>
+    </w:lvl>
+    <w:lvl w:ilvl="7" w:tplc="08090003" w:tentative="1">
+      <w:start w:val="1"/>
+      <w:numFmt w:val="bullet"/>
+      <w:lvlText w:val="o"/>
+      <w:lvlJc w:val="left"/>
+      <w:pPr>
+        <w:ind w:left="5400" w:hanging="360"/>
+      </w:pPr>
+      <w:rPr>
+        <w:rFonts w:ascii="Courier New" w:hAnsi="Courier New" w:cs="Courier New" w:hint="default"/>
+      </w:rPr>
+    </w:lvl>
+    <w:lvl w:ilvl="8" w:tplc="08090005" w:tentative="1">
+      <w:start w:val="1"/>
+      <w:numFmt w:val="bullet"/>
+      <w:lvlText w:val=""/>
+      <w:lvlJc w:val="left"/>
+      <w:pPr>
+        <w:ind w:left="6120" w:hanging="360"/>
+      </w:pPr>
+      <w:rPr>
+        <w:rFonts w:ascii="Wingdings" w:hAnsi="Wingdings" w:hint="default"/>
+      </w:rPr>
+    </w:lvl>
+  </w:abstractNum>
+  <w:abstractNum w:abstractNumId="7">
     <w:nsid w:val="77B246EC"/>
     <w:multiLevelType w:val="hybridMultilevel"/>
     <w:tmpl w:val="28C436C8"/>
@@ -3080,7 +3317,7 @@
       </w:rPr>
     </w:lvl>
   </w:abstractNum>
-  <w:abstractNum w:abstractNumId="6">
+  <w:abstractNum w:abstractNumId="8">
     <w:nsid w:val="78715440"/>
     <w:multiLevelType w:val="multilevel"/>
     <w:tmpl w:val="E24C1E2A"/>
@@ -3193,7 +3430,7 @@
       </w:pPr>
     </w:lvl>
   </w:abstractNum>
-  <w:abstractNum w:abstractNumId="7">
+  <w:abstractNum w:abstractNumId="9">
     <w:nsid w:val="79A33F83"/>
     <w:multiLevelType w:val="hybridMultilevel"/>
     <w:tmpl w:val="69A20BDC"/>
@@ -3307,28 +3544,34 @@
     </w:lvl>
   </w:abstractNum>
   <w:num w:numId="1">
-    <w:abstractNumId w:val="4"/>
+    <w:abstractNumId w:val="5"/>
   </w:num>
   <w:num w:numId="2">
-    <w:abstractNumId w:val="6"/>
+    <w:abstractNumId w:val="8"/>
   </w:num>
   <w:num w:numId="3">
     <w:abstractNumId w:val="2"/>
   </w:num>
   <w:num w:numId="4">
-    <w:abstractNumId w:val="5"/>
+    <w:abstractNumId w:val="7"/>
   </w:num>
   <w:num w:numId="5">
     <w:abstractNumId w:val="1"/>
   </w:num>
   <w:num w:numId="6">
-    <w:abstractNumId w:val="3"/>
+    <w:abstractNumId w:val="4"/>
   </w:num>
   <w:num w:numId="7">
-    <w:abstractNumId w:val="7"/>
+    <w:abstractNumId w:val="9"/>
   </w:num>
   <w:num w:numId="8">
     <w:abstractNumId w:val="0"/>
+  </w:num>
+  <w:num w:numId="9">
+    <w:abstractNumId w:val="3"/>
+  </w:num>
+  <w:num w:numId="10">
+    <w:abstractNumId w:val="6"/>
   </w:num>
 </w:numbering>
 </file>

</xml_diff>